<commit_message>
added fig Common Asymptotic Notations
</commit_message>
<xml_diff>
--- a/AsymptoticNotation/AsymptoticNotation.docx
+++ b/AsymptoticNotation/AsymptoticNotation.docx
@@ -124,8 +124,154 @@
         </w:rPr>
         <w:t xml:space="preserve"> </w:t>
       </w:r>
+    </w:p>
+    <w:p>
+      <w:pPr>
+        <w:pStyle w:val="Heading1"/>
+        <w:rPr>
+          <w:b w:val="0"/>
+          <w:bCs w:val="0"/>
+          <w:sz w:val="24"/>
+          <w:szCs w:val="24"/>
+        </w:rPr>
+      </w:pPr>
+      <w:r>
+        <w:rPr>
+          <w:noProof/>
+        </w:rPr>
+        <w:drawing>
+          <wp:inline distT="0" distB="0" distL="0" distR="0" wp14:anchorId="554DDDAD" wp14:editId="6584F366">
+            <wp:extent cx="5731510" cy="3612515"/>
+            <wp:effectExtent l="0" t="0" r="2540" b="6985"/>
+            <wp:docPr id="1" name="Picture 1"/>
+            <wp:cNvGraphicFramePr>
+              <a:graphicFrameLocks xmlns:a="http://schemas.openxmlformats.org/drawingml/2006/main" noChangeAspect="1"/>
+            </wp:cNvGraphicFramePr>
+            <a:graphic xmlns:a="http://schemas.openxmlformats.org/drawingml/2006/main">
+              <a:graphicData uri="http://schemas.openxmlformats.org/drawingml/2006/picture">
+                <pic:pic xmlns:pic="http://schemas.openxmlformats.org/drawingml/2006/picture">
+                  <pic:nvPicPr>
+                    <pic:cNvPr id="1" name=""/>
+                    <pic:cNvPicPr/>
+                  </pic:nvPicPr>
+                  <pic:blipFill>
+                    <a:blip r:embed="rId5"/>
+                    <a:stretch>
+                      <a:fillRect/>
+                    </a:stretch>
+                  </pic:blipFill>
+                  <pic:spPr>
+                    <a:xfrm>
+                      <a:off x="0" y="0"/>
+                      <a:ext cx="5731510" cy="3612515"/>
+                    </a:xfrm>
+                    <a:prstGeom prst="rect">
+                      <a:avLst/>
+                    </a:prstGeom>
+                  </pic:spPr>
+                </pic:pic>
+              </a:graphicData>
+            </a:graphic>
+          </wp:inline>
+        </w:drawing>
+      </w:r>
+    </w:p>
+    <w:p>
+      <w:pPr>
+        <w:pStyle w:val="Heading2"/>
+        <w:spacing w:before="300" w:after="150" w:line="480" w:lineRule="atLeast"/>
+        <w:rPr>
+          <w:rFonts w:ascii="Times New Roman" w:eastAsia="Times New Roman" w:hAnsi="Times New Roman" w:cs="Times New Roman"/>
+          <w:color w:val="auto"/>
+          <w:kern w:val="36"/>
+          <w:sz w:val="24"/>
+          <w:szCs w:val="24"/>
+          <w:lang w:eastAsia="en-IN"/>
+        </w:rPr>
+      </w:pPr>
+      <w:r>
+        <w:rPr>
+          <w:rFonts w:ascii="Times New Roman" w:eastAsia="Times New Roman" w:hAnsi="Times New Roman" w:cs="Times New Roman"/>
+          <w:b/>
+          <w:bCs/>
+          <w:color w:val="auto"/>
+          <w:kern w:val="36"/>
+          <w:sz w:val="24"/>
+          <w:szCs w:val="24"/>
+          <w:lang w:eastAsia="en-IN"/>
+        </w:rPr>
+        <w:t>Fig: -</w:t>
+      </w:r>
+      <w:r>
+        <w:rPr>
+          <w:rFonts w:ascii="Times New Roman" w:eastAsia="Times New Roman" w:hAnsi="Times New Roman" w:cs="Times New Roman"/>
+          <w:b/>
+          <w:bCs/>
+          <w:color w:val="auto"/>
+          <w:kern w:val="36"/>
+          <w:sz w:val="24"/>
+          <w:szCs w:val="24"/>
+          <w:lang w:eastAsia="en-IN"/>
+        </w:rPr>
+        <w:t xml:space="preserve"> 1.1</w:t>
+      </w:r>
+      <w:r>
+        <w:rPr>
+          <w:rFonts w:ascii="Times New Roman" w:eastAsia="Times New Roman" w:hAnsi="Times New Roman" w:cs="Times New Roman"/>
+          <w:color w:val="auto"/>
+          <w:kern w:val="36"/>
+          <w:sz w:val="24"/>
+          <w:szCs w:val="24"/>
+          <w:lang w:eastAsia="en-IN"/>
+        </w:rPr>
+        <w:t xml:space="preserve"> </w:t>
+      </w:r>
+      <w:r>
+        <w:rPr>
+          <w:rFonts w:ascii="Times New Roman" w:eastAsia="Times New Roman" w:hAnsi="Times New Roman" w:cs="Times New Roman"/>
+          <w:color w:val="auto"/>
+          <w:kern w:val="36"/>
+          <w:sz w:val="24"/>
+          <w:szCs w:val="24"/>
+          <w:lang w:eastAsia="en-IN"/>
+        </w:rPr>
+        <w:t>Common Asymptotic Notations</w:t>
+      </w:r>
+      <w:r>
+        <w:rPr>
+          <w:rFonts w:ascii="Times New Roman" w:eastAsia="Times New Roman" w:hAnsi="Times New Roman" w:cs="Times New Roman"/>
+          <w:color w:val="auto"/>
+          <w:kern w:val="36"/>
+          <w:sz w:val="24"/>
+          <w:szCs w:val="24"/>
+          <w:lang w:eastAsia="en-IN"/>
+        </w:rPr>
+        <w:t xml:space="preserve"> </w:t>
+      </w:r>
+    </w:p>
+    <w:p>
+      <w:pPr>
+        <w:rPr>
+          <w:lang w:eastAsia="en-IN"/>
+        </w:rPr>
+      </w:pPr>
+      <w:r>
+        <w:rPr>
+          <w:lang w:eastAsia="en-IN"/>
+        </w:rPr>
+        <w:tab/>
+        <w:t xml:space="preserve">Source: </w:t>
+      </w:r>
+      <w:proofErr w:type="spellStart"/>
+      <w:r>
+        <w:rPr>
+          <w:lang w:eastAsia="en-IN"/>
+        </w:rPr>
+        <w:t>tutorialspoint</w:t>
+      </w:r>
       <w:bookmarkStart w:id="0" w:name="_GoBack"/>
       <w:bookmarkEnd w:id="0"/>
+      <w:proofErr w:type="spellEnd"/>
     </w:p>
     <w:p>
       <w:pPr>

</xml_diff>

<commit_message>
added about basics of log
</commit_message>
<xml_diff>
--- a/AsymptoticNotation/AsymptoticNotation.docx
+++ b/AsymptoticNotation/AsymptoticNotation.docx
@@ -66,6 +66,38 @@
     </w:p>
     <w:p>
       <w:pPr>
+        <w:pStyle w:val="Title"/>
+        <w:numPr>
+          <w:ilvl w:val="0"/>
+          <w:numId w:val="1"/>
+        </w:numPr>
+        <w:rPr>
+          <w:rFonts w:ascii="Times New Roman" w:eastAsia="Times New Roman" w:hAnsi="Times New Roman" w:cs="Times New Roman"/>
+          <w:b/>
+          <w:bCs/>
+          <w:spacing w:val="0"/>
+          <w:kern w:val="36"/>
+          <w:sz w:val="24"/>
+          <w:szCs w:val="24"/>
+          <w:lang w:eastAsia="en-IN"/>
+        </w:rPr>
+      </w:pPr>
+      <w:r>
+        <w:rPr>
+          <w:rFonts w:ascii="Times New Roman" w:eastAsia="Times New Roman" w:hAnsi="Times New Roman" w:cs="Times New Roman"/>
+          <w:b/>
+          <w:bCs/>
+          <w:spacing w:val="0"/>
+          <w:kern w:val="36"/>
+          <w:sz w:val="24"/>
+          <w:szCs w:val="24"/>
+          <w:lang w:eastAsia="en-IN"/>
+        </w:rPr>
+        <w:t>Asymptotic Notation</w:t>
+      </w:r>
+    </w:p>
+    <w:p>
+      <w:pPr>
         <w:pStyle w:val="Heading1"/>
         <w:rPr>
           <w:b w:val="0"/>
@@ -83,7 +115,7 @@
         </w:rPr>
         <w:t xml:space="preserve">Khan Academy: </w:t>
       </w:r>
-      <w:hyperlink r:id="rId4" w:anchor="asymptotic-notation" w:history="1">
+      <w:hyperlink r:id="rId5" w:anchor="asymptotic-notation" w:history="1">
         <w:r>
           <w:rPr>
             <w:rStyle w:val="Hyperlink"/>
@@ -92,27 +124,7 @@
             <w:sz w:val="24"/>
             <w:szCs w:val="24"/>
           </w:rPr>
-          <w:t>Asymptotic</w:t>
-        </w:r>
-        <w:r>
-          <w:rPr>
-            <w:rStyle w:val="Hyperlink"/>
-            <w:b w:val="0"/>
-            <w:bCs w:val="0"/>
-            <w:sz w:val="24"/>
-            <w:szCs w:val="24"/>
-          </w:rPr>
-          <w:t xml:space="preserve"> </w:t>
-        </w:r>
-        <w:r>
-          <w:rPr>
-            <w:rStyle w:val="Hyperlink"/>
-            <w:b w:val="0"/>
-            <w:bCs w:val="0"/>
-            <w:sz w:val="24"/>
-            <w:szCs w:val="24"/>
-          </w:rPr>
-          <w:t>Notation</w:t>
+          <w:t>Asymptotic Notation</w:t>
         </w:r>
       </w:hyperlink>
       <w:r>
@@ -122,8 +134,15 @@
           <w:sz w:val="24"/>
           <w:szCs w:val="24"/>
         </w:rPr>
-        <w:t xml:space="preserve"> </w:t>
-      </w:r>
+        <w:t xml:space="preserve">  learn here nice theory with examples practice here quiz’s</w:t>
+      </w:r>
+    </w:p>
+    <w:p>
+      <w:pPr>
+        <w:rPr>
+          <w:lang w:eastAsia="en-IN"/>
+        </w:rPr>
+      </w:pPr>
     </w:p>
     <w:p>
       <w:pPr>
@@ -140,7 +159,7 @@
           <w:noProof/>
         </w:rPr>
         <w:drawing>
-          <wp:inline distT="0" distB="0" distL="0" distR="0" wp14:anchorId="554DDDAD" wp14:editId="6584F366">
+          <wp:inline distT="0" distB="0" distL="0" distR="0" wp14:anchorId="64125C53" wp14:editId="2F6CC667">
             <wp:extent cx="5731510" cy="3612515"/>
             <wp:effectExtent l="0" t="0" r="2540" b="6985"/>
             <wp:docPr id="1" name="Picture 1"/>
@@ -155,7 +174,7 @@
                     <pic:cNvPicPr/>
                   </pic:nvPicPr>
                   <pic:blipFill>
-                    <a:blip r:embed="rId5"/>
+                    <a:blip r:embed="rId6"/>
                     <a:stretch>
                       <a:fillRect/>
                     </a:stretch>
@@ -200,20 +219,7 @@
           <w:szCs w:val="24"/>
           <w:lang w:eastAsia="en-IN"/>
         </w:rPr>
-        <w:t>Fig: -</w:t>
-      </w:r>
-      <w:r>
-        <w:rPr>
-          <w:rFonts w:ascii="Times New Roman" w:eastAsia="Times New Roman" w:hAnsi="Times New Roman" w:cs="Times New Roman"/>
-          <w:b/>
-          <w:bCs/>
-          <w:color w:val="auto"/>
-          <w:kern w:val="36"/>
-          <w:sz w:val="24"/>
-          <w:szCs w:val="24"/>
-          <w:lang w:eastAsia="en-IN"/>
-        </w:rPr>
-        <w:t xml:space="preserve"> 1.1</w:t>
+        <w:t>Fig: - 1.1</w:t>
       </w:r>
       <w:r>
         <w:rPr>
@@ -224,7 +230,7 @@
           <w:szCs w:val="24"/>
           <w:lang w:eastAsia="en-IN"/>
         </w:rPr>
-        <w:t xml:space="preserve"> </w:t>
+        <w:t xml:space="preserve"> Common Asymptotic Notations</w:t>
       </w:r>
       <w:r>
         <w:rPr>
@@ -235,17 +241,6 @@
           <w:szCs w:val="24"/>
           <w:lang w:eastAsia="en-IN"/>
         </w:rPr>
-        <w:t>Common Asymptotic Notations</w:t>
-      </w:r>
-      <w:r>
-        <w:rPr>
-          <w:rFonts w:ascii="Times New Roman" w:eastAsia="Times New Roman" w:hAnsi="Times New Roman" w:cs="Times New Roman"/>
-          <w:color w:val="auto"/>
-          <w:kern w:val="36"/>
-          <w:sz w:val="24"/>
-          <w:szCs w:val="24"/>
-          <w:lang w:eastAsia="en-IN"/>
-        </w:rPr>
         <w:t xml:space="preserve"> </w:t>
       </w:r>
     </w:p>
@@ -262,28 +257,470 @@
         <w:tab/>
         <w:t xml:space="preserve">Source: </w:t>
       </w:r>
+      <w:r>
+        <w:rPr>
+          <w:lang w:eastAsia="en-IN"/>
+        </w:rPr>
+        <w:t>tutorials point</w:t>
+      </w:r>
+    </w:p>
+    <w:p>
+      <w:pPr>
+        <w:rPr>
+          <w:lang w:eastAsia="en-IN"/>
+        </w:rPr>
+      </w:pPr>
+    </w:p>
+    <w:p>
+      <w:pPr>
+        <w:pStyle w:val="Heading1"/>
+        <w:numPr>
+          <w:ilvl w:val="1"/>
+          <w:numId w:val="2"/>
+        </w:numPr>
+        <w:spacing w:before="225" w:beforeAutospacing="0" w:after="300" w:afterAutospacing="0"/>
+        <w:rPr>
+          <w:rFonts w:asciiTheme="minorHAnsi" w:eastAsiaTheme="minorHAnsi" w:hAnsiTheme="minorHAnsi" w:cstheme="minorBidi"/>
+          <w:kern w:val="0"/>
+          <w:sz w:val="22"/>
+          <w:szCs w:val="22"/>
+        </w:rPr>
+      </w:pPr>
+      <w:r>
+        <w:rPr>
+          <w:rFonts w:asciiTheme="minorHAnsi" w:eastAsiaTheme="minorHAnsi" w:hAnsiTheme="minorHAnsi" w:cstheme="minorBidi"/>
+          <w:kern w:val="0"/>
+          <w:sz w:val="22"/>
+          <w:szCs w:val="22"/>
+        </w:rPr>
+        <w:t>Introduction to Logarithms:</w:t>
+      </w:r>
+    </w:p>
+    <w:p>
+      <w:pPr>
+        <w:pStyle w:val="Heading1"/>
+        <w:spacing w:before="225" w:beforeAutospacing="0" w:after="300" w:afterAutospacing="0"/>
+        <w:ind w:left="720"/>
+        <w:rPr>
+          <w:rFonts w:asciiTheme="minorHAnsi" w:eastAsiaTheme="minorHAnsi" w:hAnsiTheme="minorHAnsi" w:cstheme="minorBidi"/>
+          <w:b w:val="0"/>
+          <w:bCs w:val="0"/>
+          <w:kern w:val="0"/>
+          <w:sz w:val="22"/>
+          <w:szCs w:val="22"/>
+        </w:rPr>
+      </w:pPr>
+      <w:hyperlink r:id="rId7" w:history="1">
+        <w:r>
+          <w:rPr>
+            <w:rStyle w:val="Hyperlink"/>
+            <w:rFonts w:asciiTheme="minorHAnsi" w:eastAsiaTheme="minorHAnsi" w:hAnsiTheme="minorHAnsi" w:cstheme="minorBidi"/>
+            <w:kern w:val="0"/>
+            <w:sz w:val="22"/>
+            <w:szCs w:val="22"/>
+          </w:rPr>
+          <w:t>logarithms</w:t>
+        </w:r>
+      </w:hyperlink>
+      <w:r>
+        <w:rPr>
+          <w:rFonts w:asciiTheme="minorHAnsi" w:eastAsiaTheme="minorHAnsi" w:hAnsiTheme="minorHAnsi" w:cstheme="minorBidi"/>
+          <w:kern w:val="0"/>
+          <w:sz w:val="22"/>
+          <w:szCs w:val="22"/>
+        </w:rPr>
+        <w:t xml:space="preserve"> </w:t>
+      </w:r>
+      <w:r>
+        <w:rPr>
+          <w:rFonts w:asciiTheme="minorHAnsi" w:eastAsiaTheme="minorHAnsi" w:hAnsiTheme="minorHAnsi" w:cstheme="minorBidi"/>
+          <w:b w:val="0"/>
+          <w:bCs w:val="0"/>
+          <w:kern w:val="0"/>
+          <w:sz w:val="22"/>
+          <w:szCs w:val="22"/>
+        </w:rPr>
+        <w:t>refer this very nice introduction about logs.</w:t>
+      </w:r>
+    </w:p>
+    <w:p>
+      <w:pPr>
+        <w:pStyle w:val="Heading1"/>
+        <w:spacing w:before="225" w:beforeAutospacing="0" w:after="300" w:afterAutospacing="0"/>
+        <w:rPr>
+          <w:rFonts w:asciiTheme="minorHAnsi" w:eastAsiaTheme="minorHAnsi" w:hAnsiTheme="minorHAnsi" w:cstheme="minorBidi"/>
+          <w:b w:val="0"/>
+          <w:bCs w:val="0"/>
+          <w:kern w:val="0"/>
+          <w:sz w:val="22"/>
+          <w:szCs w:val="22"/>
+        </w:rPr>
+      </w:pPr>
+      <w:r>
+        <w:rPr>
+          <w:noProof/>
+        </w:rPr>
+        <w:lastRenderedPageBreak/>
+        <w:drawing>
+          <wp:inline distT="0" distB="0" distL="0" distR="0" wp14:anchorId="7B04269F" wp14:editId="694A8D5B">
+            <wp:extent cx="2612576" cy="1367073"/>
+            <wp:effectExtent l="0" t="0" r="0" b="5080"/>
+            <wp:docPr id="2" name="Picture 2"/>
+            <wp:cNvGraphicFramePr>
+              <a:graphicFrameLocks xmlns:a="http://schemas.openxmlformats.org/drawingml/2006/main" noChangeAspect="1"/>
+            </wp:cNvGraphicFramePr>
+            <a:graphic xmlns:a="http://schemas.openxmlformats.org/drawingml/2006/main">
+              <a:graphicData uri="http://schemas.openxmlformats.org/drawingml/2006/picture">
+                <pic:pic xmlns:pic="http://schemas.openxmlformats.org/drawingml/2006/picture">
+                  <pic:nvPicPr>
+                    <pic:cNvPr id="1" name=""/>
+                    <pic:cNvPicPr/>
+                  </pic:nvPicPr>
+                  <pic:blipFill>
+                    <a:blip r:embed="rId8"/>
+                    <a:stretch>
+                      <a:fillRect/>
+                    </a:stretch>
+                  </pic:blipFill>
+                  <pic:spPr>
+                    <a:xfrm>
+                      <a:off x="0" y="0"/>
+                      <a:ext cx="2631851" cy="1377159"/>
+                    </a:xfrm>
+                    <a:prstGeom prst="rect">
+                      <a:avLst/>
+                    </a:prstGeom>
+                  </pic:spPr>
+                </pic:pic>
+              </a:graphicData>
+            </a:graphic>
+          </wp:inline>
+        </w:drawing>
+      </w:r>
+    </w:p>
+    <w:p>
+      <w:pPr>
+        <w:pStyle w:val="Heading2"/>
+        <w:spacing w:before="300" w:after="150" w:line="480" w:lineRule="atLeast"/>
+        <w:rPr>
+          <w:rFonts w:asciiTheme="minorHAnsi" w:eastAsiaTheme="minorHAnsi" w:hAnsiTheme="minorHAnsi" w:cstheme="minorBidi"/>
+          <w:color w:val="auto"/>
+          <w:sz w:val="22"/>
+          <w:szCs w:val="22"/>
+          <w:lang w:eastAsia="en-IN"/>
+        </w:rPr>
+      </w:pPr>
+      <w:r>
+        <w:rPr>
+          <w:rFonts w:asciiTheme="minorHAnsi" w:eastAsiaTheme="minorHAnsi" w:hAnsiTheme="minorHAnsi" w:cstheme="minorBidi"/>
+          <w:b/>
+          <w:bCs/>
+          <w:color w:val="auto"/>
+          <w:sz w:val="22"/>
+          <w:szCs w:val="22"/>
+          <w:lang w:eastAsia="en-IN"/>
+        </w:rPr>
+        <w:t>Fig: - 1.2</w:t>
+      </w:r>
+      <w:r>
+        <w:rPr>
+          <w:rFonts w:asciiTheme="minorHAnsi" w:eastAsiaTheme="minorHAnsi" w:hAnsiTheme="minorHAnsi" w:cstheme="minorBidi"/>
+          <w:color w:val="auto"/>
+          <w:sz w:val="22"/>
+          <w:szCs w:val="22"/>
+          <w:lang w:eastAsia="en-IN"/>
+        </w:rPr>
+        <w:t xml:space="preserve"> Basic Log Example </w:t>
+      </w:r>
+    </w:p>
+    <w:p>
+      <w:pPr>
+        <w:rPr>
+          <w:lang w:eastAsia="en-IN"/>
+        </w:rPr>
+      </w:pPr>
+      <w:r>
+        <w:rPr>
+          <w:lang w:eastAsia="en-IN"/>
+        </w:rPr>
+        <w:tab/>
+        <w:t>Source: maths is fun</w:t>
+      </w:r>
+    </w:p>
+    <w:p>
+      <w:pPr>
+        <w:rPr>
+          <w:lang w:eastAsia="en-IN"/>
+        </w:rPr>
+      </w:pPr>
+      <w:r>
+        <w:rPr>
+          <w:noProof/>
+        </w:rPr>
+        <w:drawing>
+          <wp:inline distT="0" distB="0" distL="0" distR="0" wp14:anchorId="6C1DD5F7" wp14:editId="4FA652E0">
+            <wp:extent cx="3413706" cy="3784349"/>
+            <wp:effectExtent l="0" t="0" r="0" b="6985"/>
+            <wp:docPr id="3" name="Picture 3"/>
+            <wp:cNvGraphicFramePr>
+              <a:graphicFrameLocks xmlns:a="http://schemas.openxmlformats.org/drawingml/2006/main" noChangeAspect="1"/>
+            </wp:cNvGraphicFramePr>
+            <a:graphic xmlns:a="http://schemas.openxmlformats.org/drawingml/2006/main">
+              <a:graphicData uri="http://schemas.openxmlformats.org/drawingml/2006/picture">
+                <pic:pic xmlns:pic="http://schemas.openxmlformats.org/drawingml/2006/picture">
+                  <pic:nvPicPr>
+                    <pic:cNvPr id="1" name=""/>
+                    <pic:cNvPicPr/>
+                  </pic:nvPicPr>
+                  <pic:blipFill>
+                    <a:blip r:embed="rId9"/>
+                    <a:stretch>
+                      <a:fillRect/>
+                    </a:stretch>
+                  </pic:blipFill>
+                  <pic:spPr>
+                    <a:xfrm>
+                      <a:off x="0" y="0"/>
+                      <a:ext cx="3422699" cy="3794318"/>
+                    </a:xfrm>
+                    <a:prstGeom prst="rect">
+                      <a:avLst/>
+                    </a:prstGeom>
+                  </pic:spPr>
+                </pic:pic>
+              </a:graphicData>
+            </a:graphic>
+          </wp:inline>
+        </w:drawing>
+      </w:r>
+    </w:p>
+    <w:p>
+      <w:pPr>
+        <w:pStyle w:val="Heading2"/>
+        <w:spacing w:before="300" w:after="150" w:line="480" w:lineRule="atLeast"/>
+        <w:rPr>
+          <w:rFonts w:asciiTheme="minorHAnsi" w:eastAsiaTheme="minorHAnsi" w:hAnsiTheme="minorHAnsi" w:cstheme="minorBidi"/>
+          <w:color w:val="auto"/>
+          <w:sz w:val="22"/>
+          <w:szCs w:val="22"/>
+          <w:lang w:eastAsia="en-IN"/>
+        </w:rPr>
+      </w:pPr>
+      <w:r>
+        <w:rPr>
+          <w:lang w:eastAsia="en-IN"/>
+        </w:rPr>
+        <w:t xml:space="preserve"> </w:t>
+      </w:r>
+      <w:r>
+        <w:rPr>
+          <w:rFonts w:asciiTheme="minorHAnsi" w:eastAsiaTheme="minorHAnsi" w:hAnsiTheme="minorHAnsi" w:cstheme="minorBidi"/>
+          <w:b/>
+          <w:bCs/>
+          <w:color w:val="auto"/>
+          <w:sz w:val="22"/>
+          <w:szCs w:val="22"/>
+          <w:lang w:eastAsia="en-IN"/>
+        </w:rPr>
+        <w:t>Fig: - 1.</w:t>
+      </w:r>
+      <w:r>
+        <w:rPr>
+          <w:rFonts w:asciiTheme="minorHAnsi" w:eastAsiaTheme="minorHAnsi" w:hAnsiTheme="minorHAnsi" w:cstheme="minorBidi"/>
+          <w:b/>
+          <w:bCs/>
+          <w:color w:val="auto"/>
+          <w:sz w:val="22"/>
+          <w:szCs w:val="22"/>
+          <w:lang w:eastAsia="en-IN"/>
+        </w:rPr>
+        <w:t>3</w:t>
+      </w:r>
+      <w:r>
+        <w:rPr>
+          <w:rFonts w:asciiTheme="minorHAnsi" w:eastAsiaTheme="minorHAnsi" w:hAnsiTheme="minorHAnsi" w:cstheme="minorBidi"/>
+          <w:color w:val="auto"/>
+          <w:sz w:val="22"/>
+          <w:szCs w:val="22"/>
+          <w:lang w:eastAsia="en-IN"/>
+        </w:rPr>
+        <w:t xml:space="preserve"> </w:t>
+      </w:r>
+      <w:r>
+        <w:rPr>
+          <w:rFonts w:asciiTheme="minorHAnsi" w:eastAsiaTheme="minorHAnsi" w:hAnsiTheme="minorHAnsi" w:cstheme="minorBidi"/>
+          <w:color w:val="auto"/>
+          <w:sz w:val="22"/>
+          <w:szCs w:val="22"/>
+          <w:lang w:eastAsia="en-IN"/>
+        </w:rPr>
+        <w:t xml:space="preserve">Exponent </w:t>
+      </w:r>
+      <w:r>
+        <w:rPr>
+          <w:rFonts w:asciiTheme="minorHAnsi" w:eastAsiaTheme="minorHAnsi" w:hAnsiTheme="minorHAnsi" w:cstheme="minorBidi"/>
+          <w:color w:val="auto"/>
+          <w:sz w:val="22"/>
+          <w:szCs w:val="22"/>
+          <w:lang w:eastAsia="en-IN"/>
+        </w:rPr>
+        <w:t xml:space="preserve">Log Example </w:t>
+      </w:r>
+    </w:p>
+    <w:p>
+      <w:pPr>
+        <w:rPr>
+          <w:lang w:eastAsia="en-IN"/>
+        </w:rPr>
+      </w:pPr>
+      <w:r>
+        <w:rPr>
+          <w:lang w:eastAsia="en-IN"/>
+        </w:rPr>
+        <w:tab/>
+        <w:t>Source: maths is fun</w:t>
+      </w:r>
+    </w:p>
+    <w:p>
+      <w:pPr>
+        <w:rPr>
+          <w:lang w:eastAsia="en-IN"/>
+        </w:rPr>
+      </w:pPr>
+      <w:r>
+        <w:rPr>
+          <w:noProof/>
+        </w:rPr>
+        <w:lastRenderedPageBreak/>
+        <w:drawing>
+          <wp:inline distT="0" distB="0" distL="0" distR="0" wp14:anchorId="3AC635D0" wp14:editId="610B4F9E">
+            <wp:extent cx="3469543" cy="2670772"/>
+            <wp:effectExtent l="0" t="0" r="0" b="0"/>
+            <wp:docPr id="4" name="Picture 4"/>
+            <wp:cNvGraphicFramePr>
+              <a:graphicFrameLocks xmlns:a="http://schemas.openxmlformats.org/drawingml/2006/main" noChangeAspect="1"/>
+            </wp:cNvGraphicFramePr>
+            <a:graphic xmlns:a="http://schemas.openxmlformats.org/drawingml/2006/main">
+              <a:graphicData uri="http://schemas.openxmlformats.org/drawingml/2006/picture">
+                <pic:pic xmlns:pic="http://schemas.openxmlformats.org/drawingml/2006/picture">
+                  <pic:nvPicPr>
+                    <pic:cNvPr id="1" name=""/>
+                    <pic:cNvPicPr/>
+                  </pic:nvPicPr>
+                  <pic:blipFill>
+                    <a:blip r:embed="rId10"/>
+                    <a:stretch>
+                      <a:fillRect/>
+                    </a:stretch>
+                  </pic:blipFill>
+                  <pic:spPr>
+                    <a:xfrm>
+                      <a:off x="0" y="0"/>
+                      <a:ext cx="3473801" cy="2674050"/>
+                    </a:xfrm>
+                    <a:prstGeom prst="rect">
+                      <a:avLst/>
+                    </a:prstGeom>
+                  </pic:spPr>
+                </pic:pic>
+              </a:graphicData>
+            </a:graphic>
+          </wp:inline>
+        </w:drawing>
+      </w:r>
+    </w:p>
+    <w:p>
+      <w:pPr>
+        <w:pStyle w:val="Heading2"/>
+        <w:spacing w:before="300" w:after="150" w:line="480" w:lineRule="atLeast"/>
+        <w:rPr>
+          <w:rFonts w:asciiTheme="minorHAnsi" w:eastAsiaTheme="minorHAnsi" w:hAnsiTheme="minorHAnsi" w:cstheme="minorBidi"/>
+          <w:color w:val="auto"/>
+          <w:sz w:val="22"/>
+          <w:szCs w:val="22"/>
+          <w:lang w:eastAsia="en-IN"/>
+        </w:rPr>
+      </w:pPr>
+      <w:r>
+        <w:rPr>
+          <w:rFonts w:asciiTheme="minorHAnsi" w:eastAsiaTheme="minorHAnsi" w:hAnsiTheme="minorHAnsi" w:cstheme="minorBidi"/>
+          <w:b/>
+          <w:bCs/>
+          <w:color w:val="auto"/>
+          <w:sz w:val="22"/>
+          <w:szCs w:val="22"/>
+          <w:lang w:eastAsia="en-IN"/>
+        </w:rPr>
+        <w:t>Fig: - 1.</w:t>
+      </w:r>
+      <w:r>
+        <w:rPr>
+          <w:rFonts w:asciiTheme="minorHAnsi" w:eastAsiaTheme="minorHAnsi" w:hAnsiTheme="minorHAnsi" w:cstheme="minorBidi"/>
+          <w:b/>
+          <w:bCs/>
+          <w:color w:val="auto"/>
+          <w:sz w:val="22"/>
+          <w:szCs w:val="22"/>
+          <w:lang w:eastAsia="en-IN"/>
+        </w:rPr>
+        <w:t>4</w:t>
+      </w:r>
+      <w:r>
+        <w:rPr>
+          <w:rFonts w:asciiTheme="minorHAnsi" w:eastAsiaTheme="minorHAnsi" w:hAnsiTheme="minorHAnsi" w:cstheme="minorBidi"/>
+          <w:color w:val="auto"/>
+          <w:sz w:val="22"/>
+          <w:szCs w:val="22"/>
+          <w:lang w:eastAsia="en-IN"/>
+        </w:rPr>
+        <w:t xml:space="preserve"> </w:t>
+      </w:r>
+      <w:r>
+        <w:rPr>
+          <w:rFonts w:asciiTheme="minorHAnsi" w:eastAsiaTheme="minorHAnsi" w:hAnsiTheme="minorHAnsi" w:cstheme="minorBidi"/>
+          <w:color w:val="auto"/>
+          <w:sz w:val="22"/>
+          <w:szCs w:val="22"/>
+          <w:lang w:eastAsia="en-IN"/>
+        </w:rPr>
+        <w:t xml:space="preserve">Negative </w:t>
+      </w:r>
       <w:proofErr w:type="spellStart"/>
       <w:r>
         <w:rPr>
-          <w:lang w:eastAsia="en-IN"/>
-        </w:rPr>
-        <w:t>tutorialspoint</w:t>
+          <w:rFonts w:asciiTheme="minorHAnsi" w:eastAsiaTheme="minorHAnsi" w:hAnsiTheme="minorHAnsi" w:cstheme="minorBidi"/>
+          <w:color w:val="auto"/>
+          <w:sz w:val="22"/>
+          <w:szCs w:val="22"/>
+          <w:lang w:eastAsia="en-IN"/>
+        </w:rPr>
+        <w:t>Logss</w:t>
+      </w:r>
+      <w:proofErr w:type="spellEnd"/>
+    </w:p>
+    <w:p>
+      <w:pPr>
+        <w:rPr>
+          <w:lang w:eastAsia="en-IN"/>
+        </w:rPr>
+      </w:pPr>
+      <w:r>
+        <w:rPr>
+          <w:lang w:eastAsia="en-IN"/>
+        </w:rPr>
+        <w:tab/>
+        <w:t>Source: maths is fu</w:t>
+      </w:r>
+      <w:r>
+        <w:rPr>
+          <w:lang w:eastAsia="en-IN"/>
+        </w:rPr>
+        <w:t>n</w:t>
       </w:r>
       <w:bookmarkStart w:id="0" w:name="_GoBack"/>
       <w:bookmarkEnd w:id="0"/>
-      <w:proofErr w:type="spellEnd"/>
-    </w:p>
-    <w:p>
-      <w:pPr>
-        <w:pStyle w:val="Heading1"/>
-        <w:rPr>
-          <w:b w:val="0"/>
-          <w:bCs w:val="0"/>
-          <w:sz w:val="24"/>
-          <w:szCs w:val="24"/>
-        </w:rPr>
-      </w:pPr>
-    </w:p>
+    </w:p>
+    <w:p/>
     <w:sectPr>
       <w:pgSz w:w="11906" w:h="16838"/>
       <w:pgMar w:top="1440" w:right="1440" w:bottom="1440" w:left="1440" w:header="708" w:footer="708" w:gutter="0"/>
@@ -292,6 +729,225 @@
     </w:sectPr>
   </w:body>
 </w:document>
+</file>
+
+<file path=word/numbering.xml><?xml version="1.0" encoding="utf-8"?>
+<w:numbering xmlns:wpc="http://schemas.microsoft.com/office/word/2010/wordprocessingCanvas" xmlns:cx="http://schemas.microsoft.com/office/drawing/2014/chartex" xmlns:cx1="http://schemas.microsoft.com/office/drawing/2015/9/8/chartex" xmlns:cx2="http://schemas.microsoft.com/office/drawing/2015/10/21/chartex" xmlns:cx3="http://schemas.microsoft.com/office/drawing/2016/5/9/chartex" xmlns:cx4="http://schemas.microsoft.com/office/drawing/2016/5/10/chartex" xmlns:cx5="http://schemas.microsoft.com/office/drawing/2016/5/11/chartex" xmlns:cx6="http://schemas.microsoft.com/office/drawing/2016/5/12/chartex" xmlns:cx7="http://schemas.microsoft.com/office/drawing/2016/5/13/chartex" xmlns:cx8="http://schemas.microsoft.com/office/drawing/2016/5/14/chartex" xmlns:mc="http://schemas.openxmlformats.org/markup-compatibility/2006" xmlns:aink="http://schemas.microsoft.com/office/drawing/2016/ink" xmlns:am3d="http://schemas.microsoft.com/office/drawing/2017/model3d" xmlns:o="urn:schemas-microsoft-com:office:office" xmlns:r="http://schemas.openxmlformats.org/officeDocument/2006/relationships" xmlns:m="http://schemas.openxmlformats.org/officeDocument/2006/math" xmlns:v="urn:schemas-microsoft-com:vml" xmlns:wp14="http://schemas.microsoft.com/office/word/2010/wordprocessingDrawing" xmlns:wp="http://schemas.openxmlformats.org/drawingml/2006/wordprocessingDrawing" xmlns:w10="urn:schemas-microsoft-com:office:word" xmlns:w="http://schemas.openxmlformats.org/wordprocessingml/2006/main" xmlns:w14="http://schemas.microsoft.com/office/word/2010/wordml" xmlns:w15="http://schemas.microsoft.com/office/word/2012/wordml" xmlns:w16cid="http://schemas.microsoft.com/office/word/2016/wordml/cid" xmlns:w16se="http://schemas.microsoft.com/office/word/2015/wordml/symex" xmlns:wpg="http://schemas.microsoft.com/office/word/2010/wordprocessingGroup" xmlns:wpi="http://schemas.microsoft.com/office/word/2010/wordprocessingInk" xmlns:wne="http://schemas.microsoft.com/office/word/2006/wordml" xmlns:wps="http://schemas.microsoft.com/office/word/2010/wordprocessingShape" mc:Ignorable="w14 w15 w16se w16cid wp14">
+  <w:abstractNum w:abstractNumId="0" w15:restartNumberingAfterBreak="0">
+    <w:nsid w:val="25D6420D"/>
+    <w:multiLevelType w:val="multilevel"/>
+    <w:tmpl w:val="50507A32"/>
+    <w:lvl w:ilvl="0">
+      <w:start w:val="1"/>
+      <w:numFmt w:val="decimal"/>
+      <w:lvlText w:val="%1"/>
+      <w:lvlJc w:val="left"/>
+      <w:pPr>
+        <w:ind w:left="360" w:hanging="360"/>
+      </w:pPr>
+      <w:rPr>
+        <w:rFonts w:hint="default"/>
+        <w:b w:val="0"/>
+      </w:rPr>
+    </w:lvl>
+    <w:lvl w:ilvl="1">
+      <w:start w:val="1"/>
+      <w:numFmt w:val="decimal"/>
+      <w:lvlText w:val="%1.%2"/>
+      <w:lvlJc w:val="left"/>
+      <w:pPr>
+        <w:ind w:left="360" w:hanging="360"/>
+      </w:pPr>
+      <w:rPr>
+        <w:rFonts w:hint="default"/>
+        <w:b w:val="0"/>
+      </w:rPr>
+    </w:lvl>
+    <w:lvl w:ilvl="2">
+      <w:start w:val="1"/>
+      <w:numFmt w:val="decimal"/>
+      <w:lvlText w:val="%1.%2.%3"/>
+      <w:lvlJc w:val="left"/>
+      <w:pPr>
+        <w:ind w:left="720" w:hanging="720"/>
+      </w:pPr>
+      <w:rPr>
+        <w:rFonts w:hint="default"/>
+        <w:b w:val="0"/>
+      </w:rPr>
+    </w:lvl>
+    <w:lvl w:ilvl="3">
+      <w:start w:val="1"/>
+      <w:numFmt w:val="decimal"/>
+      <w:lvlText w:val="%1.%2.%3.%4"/>
+      <w:lvlJc w:val="left"/>
+      <w:pPr>
+        <w:ind w:left="720" w:hanging="720"/>
+      </w:pPr>
+      <w:rPr>
+        <w:rFonts w:hint="default"/>
+        <w:b w:val="0"/>
+      </w:rPr>
+    </w:lvl>
+    <w:lvl w:ilvl="4">
+      <w:start w:val="1"/>
+      <w:numFmt w:val="decimal"/>
+      <w:lvlText w:val="%1.%2.%3.%4.%5"/>
+      <w:lvlJc w:val="left"/>
+      <w:pPr>
+        <w:ind w:left="1080" w:hanging="1080"/>
+      </w:pPr>
+      <w:rPr>
+        <w:rFonts w:hint="default"/>
+        <w:b w:val="0"/>
+      </w:rPr>
+    </w:lvl>
+    <w:lvl w:ilvl="5">
+      <w:start w:val="1"/>
+      <w:numFmt w:val="decimal"/>
+      <w:lvlText w:val="%1.%2.%3.%4.%5.%6"/>
+      <w:lvlJc w:val="left"/>
+      <w:pPr>
+        <w:ind w:left="1080" w:hanging="1080"/>
+      </w:pPr>
+      <w:rPr>
+        <w:rFonts w:hint="default"/>
+        <w:b w:val="0"/>
+      </w:rPr>
+    </w:lvl>
+    <w:lvl w:ilvl="6">
+      <w:start w:val="1"/>
+      <w:numFmt w:val="decimal"/>
+      <w:lvlText w:val="%1.%2.%3.%4.%5.%6.%7"/>
+      <w:lvlJc w:val="left"/>
+      <w:pPr>
+        <w:ind w:left="1440" w:hanging="1440"/>
+      </w:pPr>
+      <w:rPr>
+        <w:rFonts w:hint="default"/>
+        <w:b w:val="0"/>
+      </w:rPr>
+    </w:lvl>
+    <w:lvl w:ilvl="7">
+      <w:start w:val="1"/>
+      <w:numFmt w:val="decimal"/>
+      <w:lvlText w:val="%1.%2.%3.%4.%5.%6.%7.%8"/>
+      <w:lvlJc w:val="left"/>
+      <w:pPr>
+        <w:ind w:left="1440" w:hanging="1440"/>
+      </w:pPr>
+      <w:rPr>
+        <w:rFonts w:hint="default"/>
+        <w:b w:val="0"/>
+      </w:rPr>
+    </w:lvl>
+    <w:lvl w:ilvl="8">
+      <w:start w:val="1"/>
+      <w:numFmt w:val="decimal"/>
+      <w:lvlText w:val="%1.%2.%3.%4.%5.%6.%7.%8.%9"/>
+      <w:lvlJc w:val="left"/>
+      <w:pPr>
+        <w:ind w:left="1800" w:hanging="1800"/>
+      </w:pPr>
+      <w:rPr>
+        <w:rFonts w:hint="default"/>
+        <w:b w:val="0"/>
+      </w:rPr>
+    </w:lvl>
+  </w:abstractNum>
+  <w:abstractNum w:abstractNumId="1" w15:restartNumberingAfterBreak="0">
+    <w:nsid w:val="6C2A47AB"/>
+    <w:multiLevelType w:val="hybridMultilevel"/>
+    <w:tmpl w:val="6F4C11B6"/>
+    <w:lvl w:ilvl="0" w:tplc="4009000F">
+      <w:start w:val="1"/>
+      <w:numFmt w:val="decimal"/>
+      <w:lvlText w:val="%1."/>
+      <w:lvlJc w:val="left"/>
+      <w:pPr>
+        <w:ind w:left="720" w:hanging="360"/>
+      </w:pPr>
+    </w:lvl>
+    <w:lvl w:ilvl="1" w:tplc="40090019">
+      <w:start w:val="1"/>
+      <w:numFmt w:val="lowerLetter"/>
+      <w:lvlText w:val="%2."/>
+      <w:lvlJc w:val="left"/>
+      <w:pPr>
+        <w:ind w:left="1440" w:hanging="360"/>
+      </w:pPr>
+    </w:lvl>
+    <w:lvl w:ilvl="2" w:tplc="4009001B">
+      <w:start w:val="1"/>
+      <w:numFmt w:val="lowerRoman"/>
+      <w:lvlText w:val="%3."/>
+      <w:lvlJc w:val="right"/>
+      <w:pPr>
+        <w:ind w:left="2160" w:hanging="180"/>
+      </w:pPr>
+    </w:lvl>
+    <w:lvl w:ilvl="3" w:tplc="4009000F">
+      <w:start w:val="1"/>
+      <w:numFmt w:val="decimal"/>
+      <w:lvlText w:val="%4."/>
+      <w:lvlJc w:val="left"/>
+      <w:pPr>
+        <w:ind w:left="2880" w:hanging="360"/>
+      </w:pPr>
+    </w:lvl>
+    <w:lvl w:ilvl="4" w:tplc="40090019">
+      <w:start w:val="1"/>
+      <w:numFmt w:val="lowerLetter"/>
+      <w:lvlText w:val="%5."/>
+      <w:lvlJc w:val="left"/>
+      <w:pPr>
+        <w:ind w:left="3600" w:hanging="360"/>
+      </w:pPr>
+    </w:lvl>
+    <w:lvl w:ilvl="5" w:tplc="4009001B" w:tentative="1">
+      <w:start w:val="1"/>
+      <w:numFmt w:val="lowerRoman"/>
+      <w:lvlText w:val="%6."/>
+      <w:lvlJc w:val="right"/>
+      <w:pPr>
+        <w:ind w:left="4320" w:hanging="180"/>
+      </w:pPr>
+    </w:lvl>
+    <w:lvl w:ilvl="6" w:tplc="4009000F" w:tentative="1">
+      <w:start w:val="1"/>
+      <w:numFmt w:val="decimal"/>
+      <w:lvlText w:val="%7."/>
+      <w:lvlJc w:val="left"/>
+      <w:pPr>
+        <w:ind w:left="5040" w:hanging="360"/>
+      </w:pPr>
+    </w:lvl>
+    <w:lvl w:ilvl="7" w:tplc="40090019" w:tentative="1">
+      <w:start w:val="1"/>
+      <w:numFmt w:val="lowerLetter"/>
+      <w:lvlText w:val="%8."/>
+      <w:lvlJc w:val="left"/>
+      <w:pPr>
+        <w:ind w:left="5760" w:hanging="360"/>
+      </w:pPr>
+    </w:lvl>
+    <w:lvl w:ilvl="8" w:tplc="4009001B" w:tentative="1">
+      <w:start w:val="1"/>
+      <w:numFmt w:val="lowerRoman"/>
+      <w:lvlText w:val="%9."/>
+      <w:lvlJc w:val="right"/>
+      <w:pPr>
+        <w:ind w:left="6480" w:hanging="180"/>
+      </w:pPr>
+    </w:lvl>
+  </w:abstractNum>
+  <w:num w:numId="1">
+    <w:abstractNumId w:val="1"/>
+  </w:num>
+  <w:num w:numId="2">
+    <w:abstractNumId w:val="0"/>
+  </w:num>
+</w:numbering>
 </file>
 
 <file path=word/styles.xml><?xml version="1.0" encoding="utf-8"?>
@@ -417,6 +1073,7 @@
     <w:lsdException w:name="HTML Sample" w:semiHidden="1" w:unhideWhenUsed="1"/>
     <w:lsdException w:name="HTML Typewriter" w:semiHidden="1" w:unhideWhenUsed="1"/>
     <w:lsdException w:name="HTML Variable" w:semiHidden="1" w:unhideWhenUsed="1"/>
+    <w:lsdException w:name="Normal Table" w:semiHidden="1" w:unhideWhenUsed="1"/>
     <w:lsdException w:name="annotation subject" w:semiHidden="1" w:unhideWhenUsed="1"/>
     <w:lsdException w:name="No List" w:semiHidden="1" w:unhideWhenUsed="1"/>
     <w:lsdException w:name="Outline List 1" w:semiHidden="1" w:unhideWhenUsed="1"/>
@@ -463,8 +1120,10 @@
     <w:lsdException w:name="Table Subtle 2" w:semiHidden="1" w:unhideWhenUsed="1"/>
     <w:lsdException w:name="Table Web 1" w:semiHidden="1" w:unhideWhenUsed="1"/>
     <w:lsdException w:name="Table Web 2" w:semiHidden="1" w:unhideWhenUsed="1"/>
+    <w:lsdException w:name="Table Web 3" w:semiHidden="1" w:unhideWhenUsed="1"/>
     <w:lsdException w:name="Balloon Text" w:semiHidden="1" w:unhideWhenUsed="1"/>
     <w:lsdException w:name="Table Grid" w:uiPriority="39"/>
+    <w:lsdException w:name="Table Theme" w:semiHidden="1" w:unhideWhenUsed="1"/>
     <w:lsdException w:name="Placeholder Text" w:semiHidden="1"/>
     <w:lsdException w:name="No Spacing" w:uiPriority="1" w:qFormat="1"/>
     <w:lsdException w:name="Light Shading" w:uiPriority="60"/>
@@ -690,6 +1349,7 @@
   <w:style w:type="paragraph" w:default="1" w:styleId="Normal">
     <w:name w:val="Normal"/>
     <w:qFormat/>
+    <w:rsid w:val="00093061"/>
   </w:style>
   <w:style w:type="paragraph" w:styleId="Heading1">
     <w:name w:val="heading 1"/>

</xml_diff>

<commit_message>
added Quiz questions with explanation
</commit_message>
<xml_diff>
--- a/AsymptoticNotation/AsymptoticNotation.docx
+++ b/AsymptoticNotation/AsymptoticNotation.docx
@@ -717,10 +717,288 @@
         </w:rPr>
         <w:t>n</w:t>
       </w:r>
+    </w:p>
+    <w:p>
+      <w:r>
+        <w:t>Quiz</w:t>
+      </w:r>
+      <w:r>
+        <w:t xml:space="preserve"> source Khan Academy </w:t>
+      </w:r>
+    </w:p>
+    <w:p>
+      <w:pPr>
+        <w:pStyle w:val="ListParagraph"/>
+        <w:numPr>
+          <w:ilvl w:val="0"/>
+          <w:numId w:val="3"/>
+        </w:numPr>
+      </w:pPr>
+      <w:r>
+        <w:t>Question</w:t>
+      </w:r>
+    </w:p>
+    <w:p>
+      <w:pPr>
+        <w:pStyle w:val="ListParagraph"/>
+      </w:pPr>
+      <w:r>
+        <w:rPr>
+          <w:noProof/>
+        </w:rPr>
+        <w:drawing>
+          <wp:inline distT="0" distB="0" distL="0" distR="0" wp14:anchorId="71CF9C39" wp14:editId="2A246C6B">
+            <wp:extent cx="2835647" cy="1439501"/>
+            <wp:effectExtent l="0" t="0" r="3175" b="8890"/>
+            <wp:docPr id="6" name="Picture 6"/>
+            <wp:cNvGraphicFramePr>
+              <a:graphicFrameLocks xmlns:a="http://schemas.openxmlformats.org/drawingml/2006/main" noChangeAspect="1"/>
+            </wp:cNvGraphicFramePr>
+            <a:graphic xmlns:a="http://schemas.openxmlformats.org/drawingml/2006/main">
+              <a:graphicData uri="http://schemas.openxmlformats.org/drawingml/2006/picture">
+                <pic:pic xmlns:pic="http://schemas.openxmlformats.org/drawingml/2006/picture">
+                  <pic:nvPicPr>
+                    <pic:cNvPr id="1" name=""/>
+                    <pic:cNvPicPr/>
+                  </pic:nvPicPr>
+                  <pic:blipFill>
+                    <a:blip r:embed="rId11"/>
+                    <a:stretch>
+                      <a:fillRect/>
+                    </a:stretch>
+                  </pic:blipFill>
+                  <pic:spPr>
+                    <a:xfrm>
+                      <a:off x="0" y="0"/>
+                      <a:ext cx="2843270" cy="1443371"/>
+                    </a:xfrm>
+                    <a:prstGeom prst="rect">
+                      <a:avLst/>
+                    </a:prstGeom>
+                  </pic:spPr>
+                </pic:pic>
+              </a:graphicData>
+            </a:graphic>
+          </wp:inline>
+        </w:drawing>
+      </w:r>
+    </w:p>
+    <w:p>
+      <w:pPr>
+        <w:pStyle w:val="ListParagraph"/>
+      </w:pPr>
+      <w:r>
+        <w:t>Explanation</w:t>
+      </w:r>
+      <w:r>
+        <w:t xml:space="preserve">: - </w:t>
+      </w:r>
+    </w:p>
+    <w:p>
+      <w:pPr>
+        <w:pStyle w:val="ListParagraph"/>
+      </w:pPr>
+      <w:r>
+        <w:rPr>
+          <w:noProof/>
+        </w:rPr>
+        <w:lastRenderedPageBreak/>
+        <w:drawing>
+          <wp:inline distT="0" distB="0" distL="0" distR="0" wp14:anchorId="125124E7" wp14:editId="3724F60F">
+            <wp:extent cx="5731510" cy="6702425"/>
+            <wp:effectExtent l="0" t="0" r="2540" b="3175"/>
+            <wp:docPr id="7" name="Picture 7"/>
+            <wp:cNvGraphicFramePr>
+              <a:graphicFrameLocks xmlns:a="http://schemas.openxmlformats.org/drawingml/2006/main" noChangeAspect="1"/>
+            </wp:cNvGraphicFramePr>
+            <a:graphic xmlns:a="http://schemas.openxmlformats.org/drawingml/2006/main">
+              <a:graphicData uri="http://schemas.openxmlformats.org/drawingml/2006/picture">
+                <pic:pic xmlns:pic="http://schemas.openxmlformats.org/drawingml/2006/picture">
+                  <pic:nvPicPr>
+                    <pic:cNvPr id="1" name=""/>
+                    <pic:cNvPicPr/>
+                  </pic:nvPicPr>
+                  <pic:blipFill>
+                    <a:blip r:embed="rId12"/>
+                    <a:stretch>
+                      <a:fillRect/>
+                    </a:stretch>
+                  </pic:blipFill>
+                  <pic:spPr>
+                    <a:xfrm>
+                      <a:off x="0" y="0"/>
+                      <a:ext cx="5731510" cy="6702425"/>
+                    </a:xfrm>
+                    <a:prstGeom prst="rect">
+                      <a:avLst/>
+                    </a:prstGeom>
+                  </pic:spPr>
+                </pic:pic>
+              </a:graphicData>
+            </a:graphic>
+          </wp:inline>
+        </w:drawing>
+      </w:r>
+    </w:p>
+    <w:p/>
+    <w:p>
+      <w:pPr>
+        <w:pStyle w:val="ListParagraph"/>
+        <w:numPr>
+          <w:ilvl w:val="0"/>
+          <w:numId w:val="3"/>
+        </w:numPr>
+      </w:pPr>
+      <w:r>
+        <w:t>Question</w:t>
+      </w:r>
+    </w:p>
+    <w:p>
+      <w:pPr>
+        <w:pStyle w:val="ListParagraph"/>
+      </w:pPr>
+      <w:r>
+        <w:rPr>
+          <w:noProof/>
+        </w:rPr>
+        <w:drawing>
+          <wp:inline distT="0" distB="0" distL="0" distR="0" wp14:anchorId="4175BAD1" wp14:editId="075EE182">
+            <wp:extent cx="3467477" cy="1537446"/>
+            <wp:effectExtent l="0" t="0" r="0" b="5715"/>
+            <wp:docPr id="9" name="Picture 9"/>
+            <wp:cNvGraphicFramePr>
+              <a:graphicFrameLocks xmlns:a="http://schemas.openxmlformats.org/drawingml/2006/main" noChangeAspect="1"/>
+            </wp:cNvGraphicFramePr>
+            <a:graphic xmlns:a="http://schemas.openxmlformats.org/drawingml/2006/main">
+              <a:graphicData uri="http://schemas.openxmlformats.org/drawingml/2006/picture">
+                <pic:pic xmlns:pic="http://schemas.openxmlformats.org/drawingml/2006/picture">
+                  <pic:nvPicPr>
+                    <pic:cNvPr id="1" name=""/>
+                    <pic:cNvPicPr/>
+                  </pic:nvPicPr>
+                  <pic:blipFill>
+                    <a:blip r:embed="rId13"/>
+                    <a:stretch>
+                      <a:fillRect/>
+                    </a:stretch>
+                  </pic:blipFill>
+                  <pic:spPr>
+                    <a:xfrm>
+                      <a:off x="0" y="0"/>
+                      <a:ext cx="3495556" cy="1549896"/>
+                    </a:xfrm>
+                    <a:prstGeom prst="rect">
+                      <a:avLst/>
+                    </a:prstGeom>
+                  </pic:spPr>
+                </pic:pic>
+              </a:graphicData>
+            </a:graphic>
+          </wp:inline>
+        </w:drawing>
+      </w:r>
+    </w:p>
+    <w:p>
+      <w:pPr>
+        <w:pStyle w:val="ListParagraph"/>
+      </w:pPr>
+      <w:r>
+        <w:lastRenderedPageBreak/>
+        <w:t>Explanation: -</w:t>
+      </w:r>
+    </w:p>
+    <w:p>
+      <w:pPr>
+        <w:pStyle w:val="ListParagraph"/>
+      </w:pPr>
+      <w:r>
+        <w:rPr>
+          <w:noProof/>
+        </w:rPr>
+        <w:drawing>
+          <wp:inline distT="0" distB="0" distL="0" distR="0" wp14:anchorId="652F27C7" wp14:editId="7BD8E1A7">
+            <wp:extent cx="4291276" cy="4793810"/>
+            <wp:effectExtent l="0" t="0" r="0" b="6985"/>
+            <wp:docPr id="10" name="Picture 10"/>
+            <wp:cNvGraphicFramePr>
+              <a:graphicFrameLocks xmlns:a="http://schemas.openxmlformats.org/drawingml/2006/main" noChangeAspect="1"/>
+            </wp:cNvGraphicFramePr>
+            <a:graphic xmlns:a="http://schemas.openxmlformats.org/drawingml/2006/main">
+              <a:graphicData uri="http://schemas.openxmlformats.org/drawingml/2006/picture">
+                <pic:pic xmlns:pic="http://schemas.openxmlformats.org/drawingml/2006/picture">
+                  <pic:nvPicPr>
+                    <pic:cNvPr id="1" name=""/>
+                    <pic:cNvPicPr/>
+                  </pic:nvPicPr>
+                  <pic:blipFill>
+                    <a:blip r:embed="rId14"/>
+                    <a:stretch>
+                      <a:fillRect/>
+                    </a:stretch>
+                  </pic:blipFill>
+                  <pic:spPr>
+                    <a:xfrm>
+                      <a:off x="0" y="0"/>
+                      <a:ext cx="4295608" cy="4798649"/>
+                    </a:xfrm>
+                    <a:prstGeom prst="rect">
+                      <a:avLst/>
+                    </a:prstGeom>
+                  </pic:spPr>
+                </pic:pic>
+              </a:graphicData>
+            </a:graphic>
+          </wp:inline>
+        </w:drawing>
+      </w:r>
+    </w:p>
+    <w:p>
+      <w:pPr>
+        <w:pStyle w:val="ListParagraph"/>
+      </w:pPr>
+      <w:r>
+        <w:rPr>
+          <w:noProof/>
+        </w:rPr>
+        <w:drawing>
+          <wp:inline distT="0" distB="0" distL="0" distR="0" wp14:anchorId="7DE4A579" wp14:editId="73203780">
+            <wp:extent cx="5648279" cy="2720566"/>
+            <wp:effectExtent l="0" t="0" r="0" b="3810"/>
+            <wp:docPr id="11" name="Picture 11"/>
+            <wp:cNvGraphicFramePr>
+              <a:graphicFrameLocks xmlns:a="http://schemas.openxmlformats.org/drawingml/2006/main" noChangeAspect="1"/>
+            </wp:cNvGraphicFramePr>
+            <a:graphic xmlns:a="http://schemas.openxmlformats.org/drawingml/2006/main">
+              <a:graphicData uri="http://schemas.openxmlformats.org/drawingml/2006/picture">
+                <pic:pic xmlns:pic="http://schemas.openxmlformats.org/drawingml/2006/picture">
+                  <pic:nvPicPr>
+                    <pic:cNvPr id="1" name=""/>
+                    <pic:cNvPicPr/>
+                  </pic:nvPicPr>
+                  <pic:blipFill>
+                    <a:blip r:embed="rId15"/>
+                    <a:stretch>
+                      <a:fillRect/>
+                    </a:stretch>
+                  </pic:blipFill>
+                  <pic:spPr>
+                    <a:xfrm>
+                      <a:off x="0" y="0"/>
+                      <a:ext cx="5790707" cy="2789168"/>
+                    </a:xfrm>
+                    <a:prstGeom prst="rect">
+                      <a:avLst/>
+                    </a:prstGeom>
+                  </pic:spPr>
+                </pic:pic>
+              </a:graphicData>
+            </a:graphic>
+          </wp:inline>
+        </w:drawing>
+      </w:r>
       <w:bookmarkStart w:id="0" w:name="_GoBack"/>
       <w:bookmarkEnd w:id="0"/>
     </w:p>
-    <w:p/>
     <w:sectPr>
       <w:pgSz w:w="11906" w:h="16838"/>
       <w:pgMar w:top="1440" w:right="1440" w:bottom="1440" w:left="1440" w:header="708" w:footer="708" w:gutter="0"/>
@@ -856,9 +1134,9 @@
     </w:lvl>
   </w:abstractNum>
   <w:abstractNum w:abstractNumId="1" w15:restartNumberingAfterBreak="0">
-    <w:nsid w:val="6C2A47AB"/>
+    <w:nsid w:val="55D50D3F"/>
     <w:multiLevelType w:val="hybridMultilevel"/>
-    <w:tmpl w:val="6F4C11B6"/>
+    <w:tmpl w:val="151AD73C"/>
     <w:lvl w:ilvl="0" w:tplc="4009000F">
       <w:start w:val="1"/>
       <w:numFmt w:val="decimal"/>
@@ -941,11 +1219,100 @@
       </w:pPr>
     </w:lvl>
   </w:abstractNum>
+  <w:abstractNum w:abstractNumId="2" w15:restartNumberingAfterBreak="0">
+    <w:nsid w:val="6C2A47AB"/>
+    <w:multiLevelType w:val="hybridMultilevel"/>
+    <w:tmpl w:val="71147C68"/>
+    <w:lvl w:ilvl="0" w:tplc="4009000F">
+      <w:start w:val="1"/>
+      <w:numFmt w:val="decimal"/>
+      <w:lvlText w:val="%1."/>
+      <w:lvlJc w:val="left"/>
+      <w:pPr>
+        <w:ind w:left="720" w:hanging="360"/>
+      </w:pPr>
+    </w:lvl>
+    <w:lvl w:ilvl="1" w:tplc="40090019">
+      <w:start w:val="1"/>
+      <w:numFmt w:val="lowerLetter"/>
+      <w:lvlText w:val="%2."/>
+      <w:lvlJc w:val="left"/>
+      <w:pPr>
+        <w:ind w:left="1440" w:hanging="360"/>
+      </w:pPr>
+    </w:lvl>
+    <w:lvl w:ilvl="2" w:tplc="4009001B">
+      <w:start w:val="1"/>
+      <w:numFmt w:val="lowerRoman"/>
+      <w:lvlText w:val="%3."/>
+      <w:lvlJc w:val="right"/>
+      <w:pPr>
+        <w:ind w:left="2160" w:hanging="180"/>
+      </w:pPr>
+    </w:lvl>
+    <w:lvl w:ilvl="3" w:tplc="4009000F">
+      <w:start w:val="1"/>
+      <w:numFmt w:val="decimal"/>
+      <w:lvlText w:val="%4."/>
+      <w:lvlJc w:val="left"/>
+      <w:pPr>
+        <w:ind w:left="2880" w:hanging="360"/>
+      </w:pPr>
+    </w:lvl>
+    <w:lvl w:ilvl="4" w:tplc="40090019">
+      <w:start w:val="1"/>
+      <w:numFmt w:val="lowerLetter"/>
+      <w:lvlText w:val="%5."/>
+      <w:lvlJc w:val="left"/>
+      <w:pPr>
+        <w:ind w:left="3600" w:hanging="360"/>
+      </w:pPr>
+    </w:lvl>
+    <w:lvl w:ilvl="5" w:tplc="4009001B" w:tentative="1">
+      <w:start w:val="1"/>
+      <w:numFmt w:val="lowerRoman"/>
+      <w:lvlText w:val="%6."/>
+      <w:lvlJc w:val="right"/>
+      <w:pPr>
+        <w:ind w:left="4320" w:hanging="180"/>
+      </w:pPr>
+    </w:lvl>
+    <w:lvl w:ilvl="6" w:tplc="4009000F" w:tentative="1">
+      <w:start w:val="1"/>
+      <w:numFmt w:val="decimal"/>
+      <w:lvlText w:val="%7."/>
+      <w:lvlJc w:val="left"/>
+      <w:pPr>
+        <w:ind w:left="5040" w:hanging="360"/>
+      </w:pPr>
+    </w:lvl>
+    <w:lvl w:ilvl="7" w:tplc="40090019" w:tentative="1">
+      <w:start w:val="1"/>
+      <w:numFmt w:val="lowerLetter"/>
+      <w:lvlText w:val="%8."/>
+      <w:lvlJc w:val="left"/>
+      <w:pPr>
+        <w:ind w:left="5760" w:hanging="360"/>
+      </w:pPr>
+    </w:lvl>
+    <w:lvl w:ilvl="8" w:tplc="4009001B" w:tentative="1">
+      <w:start w:val="1"/>
+      <w:numFmt w:val="lowerRoman"/>
+      <w:lvlText w:val="%9."/>
+      <w:lvlJc w:val="right"/>
+      <w:pPr>
+        <w:ind w:left="6480" w:hanging="180"/>
+      </w:pPr>
+    </w:lvl>
+  </w:abstractNum>
   <w:num w:numId="1">
-    <w:abstractNumId w:val="1"/>
+    <w:abstractNumId w:val="2"/>
   </w:num>
   <w:num w:numId="2">
     <w:abstractNumId w:val="0"/>
+  </w:num>
+  <w:num w:numId="3">
+    <w:abstractNumId w:val="1"/>
   </w:num>
 </w:numbering>
 </file>
@@ -1528,6 +1895,17 @@
       <w:u w:val="single"/>
     </w:rPr>
   </w:style>
+  <w:style w:type="paragraph" w:styleId="ListParagraph">
+    <w:name w:val="List Paragraph"/>
+    <w:basedOn w:val="Normal"/>
+    <w:uiPriority w:val="34"/>
+    <w:qFormat/>
+    <w:rsid w:val="00A9120F"/>
+    <w:pPr>
+      <w:ind w:left="720"/>
+      <w:contextualSpacing/>
+    </w:pPr>
+  </w:style>
 </w:styles>
 </file>
 

</xml_diff>

<commit_message>
completed asymptotic notion from KhanAcademy
</commit_message>
<xml_diff>
--- a/AsymptoticNotation/AsymptoticNotation.docx
+++ b/AsymptoticNotation/AsymptoticNotation.docx
@@ -685,7 +685,6 @@
         </w:rPr>
         <w:t xml:space="preserve">Negative </w:t>
       </w:r>
-      <w:proofErr w:type="spellStart"/>
       <w:r>
         <w:rPr>
           <w:rFonts w:asciiTheme="minorHAnsi" w:eastAsiaTheme="minorHAnsi" w:hAnsiTheme="minorHAnsi" w:cstheme="minorBidi"/>
@@ -694,9 +693,8 @@
           <w:szCs w:val="22"/>
           <w:lang w:eastAsia="en-IN"/>
         </w:rPr>
-        <w:t>Logss</w:t>
-      </w:r>
-      <w:proofErr w:type="spellEnd"/>
+        <w:t>Logs</w:t>
+      </w:r>
     </w:p>
     <w:p>
       <w:pPr>
@@ -723,7 +721,17 @@
         <w:t>Quiz</w:t>
       </w:r>
       <w:r>
-        <w:t xml:space="preserve"> source Khan Academy </w:t>
+        <w:t xml:space="preserve"> source </w:t>
+      </w:r>
+      <w:r>
+        <w:rPr>
+          <w:b/>
+          <w:bCs/>
+        </w:rPr>
+        <w:t>Khan Academy</w:t>
+      </w:r>
+      <w:r>
+        <w:t xml:space="preserve"> </w:t>
       </w:r>
     </w:p>
     <w:p>
@@ -742,6 +750,7 @@
       <w:pPr>
         <w:pStyle w:val="ListParagraph"/>
       </w:pPr>
+      <w:bookmarkStart w:id="0" w:name="_GoBack"/>
       <w:r>
         <w:rPr>
           <w:noProof/>
@@ -782,6 +791,7 @@
           </wp:inline>
         </w:drawing>
       </w:r>
+      <w:bookmarkEnd w:id="0"/>
     </w:p>
     <w:p>
       <w:pPr>
@@ -996,8 +1006,192 @@
           </wp:inline>
         </w:drawing>
       </w:r>
-      <w:bookmarkStart w:id="0" w:name="_GoBack"/>
-      <w:bookmarkEnd w:id="0"/>
+    </w:p>
+    <w:p>
+      <w:pPr>
+        <w:pStyle w:val="ListParagraph"/>
+      </w:pPr>
+    </w:p>
+    <w:p>
+      <w:pPr>
+        <w:pStyle w:val="ListParagraph"/>
+      </w:pPr>
+    </w:p>
+    <w:p>
+      <w:pPr>
+        <w:pStyle w:val="ListParagraph"/>
+      </w:pPr>
+    </w:p>
+    <w:p>
+      <w:pPr>
+        <w:pStyle w:val="ListParagraph"/>
+      </w:pPr>
+    </w:p>
+    <w:p>
+      <w:pPr>
+        <w:pStyle w:val="ListParagraph"/>
+      </w:pPr>
+    </w:p>
+    <w:p>
+      <w:pPr>
+        <w:pStyle w:val="ListParagraph"/>
+      </w:pPr>
+    </w:p>
+    <w:p>
+      <w:pPr>
+        <w:pStyle w:val="ListParagraph"/>
+        <w:numPr>
+          <w:ilvl w:val="0"/>
+          <w:numId w:val="3"/>
+        </w:numPr>
+      </w:pPr>
+      <w:r>
+        <w:lastRenderedPageBreak/>
+        <w:t>Question: -</w:t>
+      </w:r>
+    </w:p>
+    <w:p>
+      <w:pPr>
+        <w:ind w:left="720"/>
+      </w:pPr>
+      <w:r>
+        <w:rPr>
+          <w:noProof/>
+        </w:rPr>
+        <w:drawing>
+          <wp:inline distT="0" distB="0" distL="0" distR="0" wp14:anchorId="0F2CE339" wp14:editId="4B8A4871">
+            <wp:extent cx="3626263" cy="1828800"/>
+            <wp:effectExtent l="0" t="0" r="0" b="0"/>
+            <wp:docPr id="12" name="Picture 12"/>
+            <wp:cNvGraphicFramePr>
+              <a:graphicFrameLocks xmlns:a="http://schemas.openxmlformats.org/drawingml/2006/main" noChangeAspect="1"/>
+            </wp:cNvGraphicFramePr>
+            <a:graphic xmlns:a="http://schemas.openxmlformats.org/drawingml/2006/main">
+              <a:graphicData uri="http://schemas.openxmlformats.org/drawingml/2006/picture">
+                <pic:pic xmlns:pic="http://schemas.openxmlformats.org/drawingml/2006/picture">
+                  <pic:nvPicPr>
+                    <pic:cNvPr id="1" name=""/>
+                    <pic:cNvPicPr/>
+                  </pic:nvPicPr>
+                  <pic:blipFill>
+                    <a:blip r:embed="rId16"/>
+                    <a:stretch>
+                      <a:fillRect/>
+                    </a:stretch>
+                  </pic:blipFill>
+                  <pic:spPr>
+                    <a:xfrm>
+                      <a:off x="0" y="0"/>
+                      <a:ext cx="3634096" cy="1832750"/>
+                    </a:xfrm>
+                    <a:prstGeom prst="rect">
+                      <a:avLst/>
+                    </a:prstGeom>
+                  </pic:spPr>
+                </pic:pic>
+              </a:graphicData>
+            </a:graphic>
+          </wp:inline>
+        </w:drawing>
+      </w:r>
+    </w:p>
+    <w:p>
+      <w:pPr>
+        <w:ind w:left="720"/>
+      </w:pPr>
+      <w:r>
+        <w:t>Explanation: -</w:t>
+      </w:r>
+    </w:p>
+    <w:p>
+      <w:pPr>
+        <w:ind w:left="720"/>
+      </w:pPr>
+      <w:r>
+        <w:rPr>
+          <w:noProof/>
+        </w:rPr>
+        <w:drawing>
+          <wp:inline distT="0" distB="0" distL="0" distR="0" wp14:anchorId="07CE8C68" wp14:editId="4E4FAF03">
+            <wp:extent cx="2439909" cy="1533996"/>
+            <wp:effectExtent l="0" t="0" r="0" b="9525"/>
+            <wp:docPr id="13" name="Picture 13"/>
+            <wp:cNvGraphicFramePr>
+              <a:graphicFrameLocks xmlns:a="http://schemas.openxmlformats.org/drawingml/2006/main" noChangeAspect="1"/>
+            </wp:cNvGraphicFramePr>
+            <a:graphic xmlns:a="http://schemas.openxmlformats.org/drawingml/2006/main">
+              <a:graphicData uri="http://schemas.openxmlformats.org/drawingml/2006/picture">
+                <pic:pic xmlns:pic="http://schemas.openxmlformats.org/drawingml/2006/picture">
+                  <pic:nvPicPr>
+                    <pic:cNvPr id="1" name=""/>
+                    <pic:cNvPicPr/>
+                  </pic:nvPicPr>
+                  <pic:blipFill>
+                    <a:blip r:embed="rId17"/>
+                    <a:stretch>
+                      <a:fillRect/>
+                    </a:stretch>
+                  </pic:blipFill>
+                  <pic:spPr>
+                    <a:xfrm>
+                      <a:off x="0" y="0"/>
+                      <a:ext cx="2466634" cy="1550798"/>
+                    </a:xfrm>
+                    <a:prstGeom prst="rect">
+                      <a:avLst/>
+                    </a:prstGeom>
+                  </pic:spPr>
+                </pic:pic>
+              </a:graphicData>
+            </a:graphic>
+          </wp:inline>
+        </w:drawing>
+      </w:r>
+    </w:p>
+    <w:p>
+      <w:pPr>
+        <w:ind w:left="720"/>
+      </w:pPr>
+      <w:r>
+        <w:rPr>
+          <w:noProof/>
+        </w:rPr>
+        <w:drawing>
+          <wp:inline distT="0" distB="0" distL="0" distR="0" wp14:anchorId="6A9EF9DA" wp14:editId="73FCDE13">
+            <wp:extent cx="2844498" cy="3693814"/>
+            <wp:effectExtent l="0" t="0" r="0" b="1905"/>
+            <wp:docPr id="14" name="Picture 14"/>
+            <wp:cNvGraphicFramePr>
+              <a:graphicFrameLocks xmlns:a="http://schemas.openxmlformats.org/drawingml/2006/main" noChangeAspect="1"/>
+            </wp:cNvGraphicFramePr>
+            <a:graphic xmlns:a="http://schemas.openxmlformats.org/drawingml/2006/main">
+              <a:graphicData uri="http://schemas.openxmlformats.org/drawingml/2006/picture">
+                <pic:pic xmlns:pic="http://schemas.openxmlformats.org/drawingml/2006/picture">
+                  <pic:nvPicPr>
+                    <pic:cNvPr id="1" name=""/>
+                    <pic:cNvPicPr/>
+                  </pic:nvPicPr>
+                  <pic:blipFill>
+                    <a:blip r:embed="rId18"/>
+                    <a:stretch>
+                      <a:fillRect/>
+                    </a:stretch>
+                  </pic:blipFill>
+                  <pic:spPr>
+                    <a:xfrm>
+                      <a:off x="0" y="0"/>
+                      <a:ext cx="2867079" cy="3723137"/>
+                    </a:xfrm>
+                    <a:prstGeom prst="rect">
+                      <a:avLst/>
+                    </a:prstGeom>
+                  </pic:spPr>
+                </pic:pic>
+              </a:graphicData>
+            </a:graphic>
+          </wp:inline>
+        </w:drawing>
+      </w:r>
     </w:p>
     <w:sectPr>
       <w:pgSz w:w="11906" w:h="16838"/>
@@ -1136,7 +1330,7 @@
   <w:abstractNum w:abstractNumId="1" w15:restartNumberingAfterBreak="0">
     <w:nsid w:val="55D50D3F"/>
     <w:multiLevelType w:val="hybridMultilevel"/>
-    <w:tmpl w:val="151AD73C"/>
+    <w:tmpl w:val="D7601608"/>
     <w:lvl w:ilvl="0" w:tplc="4009000F">
       <w:start w:val="1"/>
       <w:numFmt w:val="decimal"/>

</xml_diff>

<commit_message>
started video lectures of Abdul Bari YouTube
</commit_message>
<xml_diff>
--- a/AsymptoticNotation/AsymptoticNotation.docx
+++ b/AsymptoticNotation/AsymptoticNotation.docx
@@ -750,7 +750,6 @@
       <w:pPr>
         <w:pStyle w:val="ListParagraph"/>
       </w:pPr>
-      <w:bookmarkStart w:id="0" w:name="_GoBack"/>
       <w:r>
         <w:rPr>
           <w:noProof/>
@@ -791,7 +790,6 @@
           </wp:inline>
         </w:drawing>
       </w:r>
-      <w:bookmarkEnd w:id="0"/>
     </w:p>
     <w:p>
       <w:pPr>
@@ -1157,8 +1155,8 @@
           <w:noProof/>
         </w:rPr>
         <w:drawing>
-          <wp:inline distT="0" distB="0" distL="0" distR="0" wp14:anchorId="6A9EF9DA" wp14:editId="73FCDE13">
-            <wp:extent cx="2844498" cy="3693814"/>
+          <wp:inline distT="0" distB="0" distL="0" distR="0" wp14:anchorId="6A9EF9DA" wp14:editId="61330F16">
+            <wp:extent cx="2844165" cy="3693795"/>
             <wp:effectExtent l="0" t="0" r="0" b="1905"/>
             <wp:docPr id="14" name="Picture 14"/>
             <wp:cNvGraphicFramePr>
@@ -1172,7 +1170,13 @@
                     <pic:cNvPicPr/>
                   </pic:nvPicPr>
                   <pic:blipFill>
-                    <a:blip r:embed="rId18"/>
+                    <a:blip r:embed="rId18" cstate="print">
+                      <a:extLst>
+                        <a:ext uri="{28A0092B-C50C-407E-A947-70E740481C1C}">
+                          <a14:useLocalDpi xmlns:a14="http://schemas.microsoft.com/office/drawing/2010/main" val="0"/>
+                        </a:ext>
+                      </a:extLst>
+                    </a:blip>
                     <a:stretch>
                       <a:fillRect/>
                     </a:stretch>
@@ -1180,7 +1184,7 @@
                   <pic:spPr>
                     <a:xfrm>
                       <a:off x="0" y="0"/>
-                      <a:ext cx="2867079" cy="3723137"/>
+                      <a:ext cx="2844165" cy="3693795"/>
                     </a:xfrm>
                     <a:prstGeom prst="rect">
                       <a:avLst/>
@@ -1192,6 +1196,126 @@
           </wp:inline>
         </w:drawing>
       </w:r>
+    </w:p>
+    <w:p>
+      <w:pPr>
+        <w:ind w:left="720"/>
+      </w:pPr>
+    </w:p>
+    <w:p>
+      <w:pPr>
+        <w:ind w:left="720"/>
+      </w:pPr>
+    </w:p>
+    <w:p>
+      <w:pPr>
+        <w:ind w:left="720"/>
+      </w:pPr>
+    </w:p>
+    <w:p>
+      <w:pPr>
+        <w:ind w:left="720"/>
+      </w:pPr>
+      <w:r>
+        <w:lastRenderedPageBreak/>
+        <w:t>Algorithms from Abdul Bari channel</w:t>
+      </w:r>
+      <w:r>
+        <w:t>.</w:t>
+      </w:r>
+    </w:p>
+    <w:p>
+      <w:pPr>
+        <w:pStyle w:val="ListParagraph"/>
+        <w:numPr>
+          <w:ilvl w:val="0"/>
+          <w:numId w:val="4"/>
+        </w:numPr>
+      </w:pPr>
+      <w:r>
+        <w:t>Intro about course</w:t>
+      </w:r>
+    </w:p>
+    <w:p>
+      <w:pPr>
+        <w:pStyle w:val="Heading1"/>
+        <w:shd w:val="clear" w:color="auto" w:fill="F9F9F9"/>
+        <w:spacing w:before="0" w:beforeAutospacing="0" w:after="0" w:afterAutospacing="0"/>
+        <w:ind w:firstLine="720"/>
+        <w:rPr>
+          <w:rFonts w:asciiTheme="minorHAnsi" w:eastAsiaTheme="minorHAnsi" w:hAnsiTheme="minorHAnsi" w:cstheme="minorBidi"/>
+          <w:b w:val="0"/>
+          <w:bCs w:val="0"/>
+          <w:kern w:val="0"/>
+          <w:sz w:val="22"/>
+          <w:szCs w:val="22"/>
+          <w:lang w:eastAsia="en-US"/>
+        </w:rPr>
+      </w:pPr>
+      <w:r>
+        <w:rPr>
+          <w:rFonts w:asciiTheme="minorHAnsi" w:eastAsiaTheme="minorHAnsi" w:hAnsiTheme="minorHAnsi" w:cstheme="minorBidi"/>
+          <w:b w:val="0"/>
+          <w:bCs w:val="0"/>
+          <w:kern w:val="0"/>
+          <w:sz w:val="22"/>
+          <w:szCs w:val="22"/>
+          <w:lang w:eastAsia="en-US"/>
+        </w:rPr>
+        <w:t>1.1 Priori Analysis and Posteriori Testing</w:t>
+      </w:r>
+    </w:p>
+    <w:p>
+      <w:pPr>
+        <w:ind w:left="1080"/>
+      </w:pPr>
+    </w:p>
+    <w:p>
+      <w:pPr>
+        <w:ind w:left="720"/>
+      </w:pPr>
+      <w:r>
+        <w:rPr>
+          <w:noProof/>
+        </w:rPr>
+        <w:drawing>
+          <wp:inline distT="0" distB="0" distL="0" distR="0" wp14:anchorId="56B7E6AD" wp14:editId="35FB212B">
+            <wp:extent cx="4438043" cy="3203396"/>
+            <wp:effectExtent l="0" t="0" r="635" b="0"/>
+            <wp:docPr id="5" name="Picture 5"/>
+            <wp:cNvGraphicFramePr>
+              <a:graphicFrameLocks xmlns:a="http://schemas.openxmlformats.org/drawingml/2006/main" noChangeAspect="1"/>
+            </wp:cNvGraphicFramePr>
+            <a:graphic xmlns:a="http://schemas.openxmlformats.org/drawingml/2006/main">
+              <a:graphicData uri="http://schemas.openxmlformats.org/drawingml/2006/picture">
+                <pic:pic xmlns:pic="http://schemas.openxmlformats.org/drawingml/2006/picture">
+                  <pic:nvPicPr>
+                    <pic:cNvPr id="1" name=""/>
+                    <pic:cNvPicPr/>
+                  </pic:nvPicPr>
+                  <pic:blipFill>
+                    <a:blip r:embed="rId19"/>
+                    <a:stretch>
+                      <a:fillRect/>
+                    </a:stretch>
+                  </pic:blipFill>
+                  <pic:spPr>
+                    <a:xfrm>
+                      <a:off x="0" y="0"/>
+                      <a:ext cx="4450968" cy="3212725"/>
+                    </a:xfrm>
+                    <a:prstGeom prst="rect">
+                      <a:avLst/>
+                    </a:prstGeom>
+                  </pic:spPr>
+                </pic:pic>
+              </a:graphicData>
+            </a:graphic>
+          </wp:inline>
+        </w:drawing>
+      </w:r>
+      <w:bookmarkStart w:id="0" w:name="_GoBack"/>
+      <w:bookmarkEnd w:id="0"/>
     </w:p>
     <w:sectPr>
       <w:pgSz w:w="11906" w:h="16838"/>
@@ -1206,6 +1330,92 @@
 <file path=word/numbering.xml><?xml version="1.0" encoding="utf-8"?>
 <w:numbering xmlns:wpc="http://schemas.microsoft.com/office/word/2010/wordprocessingCanvas" xmlns:cx="http://schemas.microsoft.com/office/drawing/2014/chartex" xmlns:cx1="http://schemas.microsoft.com/office/drawing/2015/9/8/chartex" xmlns:cx2="http://schemas.microsoft.com/office/drawing/2015/10/21/chartex" xmlns:cx3="http://schemas.microsoft.com/office/drawing/2016/5/9/chartex" xmlns:cx4="http://schemas.microsoft.com/office/drawing/2016/5/10/chartex" xmlns:cx5="http://schemas.microsoft.com/office/drawing/2016/5/11/chartex" xmlns:cx6="http://schemas.microsoft.com/office/drawing/2016/5/12/chartex" xmlns:cx7="http://schemas.microsoft.com/office/drawing/2016/5/13/chartex" xmlns:cx8="http://schemas.microsoft.com/office/drawing/2016/5/14/chartex" xmlns:mc="http://schemas.openxmlformats.org/markup-compatibility/2006" xmlns:aink="http://schemas.microsoft.com/office/drawing/2016/ink" xmlns:am3d="http://schemas.microsoft.com/office/drawing/2017/model3d" xmlns:o="urn:schemas-microsoft-com:office:office" xmlns:r="http://schemas.openxmlformats.org/officeDocument/2006/relationships" xmlns:m="http://schemas.openxmlformats.org/officeDocument/2006/math" xmlns:v="urn:schemas-microsoft-com:vml" xmlns:wp14="http://schemas.microsoft.com/office/word/2010/wordprocessingDrawing" xmlns:wp="http://schemas.openxmlformats.org/drawingml/2006/wordprocessingDrawing" xmlns:w10="urn:schemas-microsoft-com:office:word" xmlns:w="http://schemas.openxmlformats.org/wordprocessingml/2006/main" xmlns:w14="http://schemas.microsoft.com/office/word/2010/wordml" xmlns:w15="http://schemas.microsoft.com/office/word/2012/wordml" xmlns:w16cid="http://schemas.microsoft.com/office/word/2016/wordml/cid" xmlns:w16se="http://schemas.microsoft.com/office/word/2015/wordml/symex" xmlns:wpg="http://schemas.microsoft.com/office/word/2010/wordprocessingGroup" xmlns:wpi="http://schemas.microsoft.com/office/word/2010/wordprocessingInk" xmlns:wne="http://schemas.microsoft.com/office/word/2006/wordml" xmlns:wps="http://schemas.microsoft.com/office/word/2010/wordprocessingShape" mc:Ignorable="w14 w15 w16se w16cid wp14">
   <w:abstractNum w:abstractNumId="0" w15:restartNumberingAfterBreak="0">
+    <w:nsid w:val="08B11778"/>
+    <w:multiLevelType w:val="hybridMultilevel"/>
+    <w:tmpl w:val="86944BB8"/>
+    <w:lvl w:ilvl="0" w:tplc="4009000F">
+      <w:start w:val="1"/>
+      <w:numFmt w:val="decimal"/>
+      <w:lvlText w:val="%1."/>
+      <w:lvlJc w:val="left"/>
+      <w:pPr>
+        <w:ind w:left="720" w:hanging="360"/>
+      </w:pPr>
+    </w:lvl>
+    <w:lvl w:ilvl="1" w:tplc="40090019">
+      <w:start w:val="1"/>
+      <w:numFmt w:val="lowerLetter"/>
+      <w:lvlText w:val="%2."/>
+      <w:lvlJc w:val="left"/>
+      <w:pPr>
+        <w:ind w:left="1440" w:hanging="360"/>
+      </w:pPr>
+    </w:lvl>
+    <w:lvl w:ilvl="2" w:tplc="4009001B">
+      <w:start w:val="1"/>
+      <w:numFmt w:val="lowerRoman"/>
+      <w:lvlText w:val="%3."/>
+      <w:lvlJc w:val="right"/>
+      <w:pPr>
+        <w:ind w:left="2160" w:hanging="180"/>
+      </w:pPr>
+    </w:lvl>
+    <w:lvl w:ilvl="3" w:tplc="4009000F">
+      <w:start w:val="1"/>
+      <w:numFmt w:val="decimal"/>
+      <w:lvlText w:val="%4."/>
+      <w:lvlJc w:val="left"/>
+      <w:pPr>
+        <w:ind w:left="2880" w:hanging="360"/>
+      </w:pPr>
+    </w:lvl>
+    <w:lvl w:ilvl="4" w:tplc="40090019">
+      <w:start w:val="1"/>
+      <w:numFmt w:val="lowerLetter"/>
+      <w:lvlText w:val="%5."/>
+      <w:lvlJc w:val="left"/>
+      <w:pPr>
+        <w:ind w:left="3600" w:hanging="360"/>
+      </w:pPr>
+    </w:lvl>
+    <w:lvl w:ilvl="5" w:tplc="4009001B" w:tentative="1">
+      <w:start w:val="1"/>
+      <w:numFmt w:val="lowerRoman"/>
+      <w:lvlText w:val="%6."/>
+      <w:lvlJc w:val="right"/>
+      <w:pPr>
+        <w:ind w:left="4320" w:hanging="180"/>
+      </w:pPr>
+    </w:lvl>
+    <w:lvl w:ilvl="6" w:tplc="4009000F" w:tentative="1">
+      <w:start w:val="1"/>
+      <w:numFmt w:val="decimal"/>
+      <w:lvlText w:val="%7."/>
+      <w:lvlJc w:val="left"/>
+      <w:pPr>
+        <w:ind w:left="5040" w:hanging="360"/>
+      </w:pPr>
+    </w:lvl>
+    <w:lvl w:ilvl="7" w:tplc="40090019" w:tentative="1">
+      <w:start w:val="1"/>
+      <w:numFmt w:val="lowerLetter"/>
+      <w:lvlText w:val="%8."/>
+      <w:lvlJc w:val="left"/>
+      <w:pPr>
+        <w:ind w:left="5760" w:hanging="360"/>
+      </w:pPr>
+    </w:lvl>
+    <w:lvl w:ilvl="8" w:tplc="4009001B" w:tentative="1">
+      <w:start w:val="1"/>
+      <w:numFmt w:val="lowerRoman"/>
+      <w:lvlText w:val="%9."/>
+      <w:lvlJc w:val="right"/>
+      <w:pPr>
+        <w:ind w:left="6480" w:hanging="180"/>
+      </w:pPr>
+    </w:lvl>
+  </w:abstractNum>
+  <w:abstractNum w:abstractNumId="1" w15:restartNumberingAfterBreak="0">
     <w:nsid w:val="25D6420D"/>
     <w:multiLevelType w:val="multilevel"/>
     <w:tmpl w:val="50507A32"/>
@@ -1327,10 +1537,10 @@
       </w:rPr>
     </w:lvl>
   </w:abstractNum>
-  <w:abstractNum w:abstractNumId="1" w15:restartNumberingAfterBreak="0">
+  <w:abstractNum w:abstractNumId="2" w15:restartNumberingAfterBreak="0">
     <w:nsid w:val="55D50D3F"/>
     <w:multiLevelType w:val="hybridMultilevel"/>
-    <w:tmpl w:val="D7601608"/>
+    <w:tmpl w:val="86944BB8"/>
     <w:lvl w:ilvl="0" w:tplc="4009000F">
       <w:start w:val="1"/>
       <w:numFmt w:val="decimal"/>
@@ -1413,7 +1623,7 @@
       </w:pPr>
     </w:lvl>
   </w:abstractNum>
-  <w:abstractNum w:abstractNumId="2" w15:restartNumberingAfterBreak="0">
+  <w:abstractNum w:abstractNumId="3" w15:restartNumberingAfterBreak="0">
     <w:nsid w:val="6C2A47AB"/>
     <w:multiLevelType w:val="hybridMultilevel"/>
     <w:tmpl w:val="71147C68"/>
@@ -1500,13 +1710,16 @@
     </w:lvl>
   </w:abstractNum>
   <w:num w:numId="1">
+    <w:abstractNumId w:val="3"/>
+  </w:num>
+  <w:num w:numId="2">
+    <w:abstractNumId w:val="1"/>
+  </w:num>
+  <w:num w:numId="3">
     <w:abstractNumId w:val="2"/>
   </w:num>
-  <w:num w:numId="2">
+  <w:num w:numId="4">
     <w:abstractNumId w:val="0"/>
-  </w:num>
-  <w:num w:numId="3">
-    <w:abstractNumId w:val="1"/>
   </w:num>
 </w:numbering>
 </file>

</xml_diff>

<commit_message>
completed basic space and time complexity
</commit_message>
<xml_diff>
--- a/AsymptoticNotation/AsymptoticNotation.docx
+++ b/AsymptoticNotation/AsymptoticNotation.docx
@@ -1239,9 +1239,12 @@
     <w:p>
       <w:pPr>
         <w:pStyle w:val="Heading1"/>
+        <w:numPr>
+          <w:ilvl w:val="1"/>
+          <w:numId w:val="5"/>
+        </w:numPr>
         <w:shd w:val="clear" w:color="auto" w:fill="F9F9F9"/>
         <w:spacing w:before="0" w:beforeAutospacing="0" w:after="0" w:afterAutospacing="0"/>
-        <w:ind w:firstLine="720"/>
         <w:rPr>
           <w:rFonts w:asciiTheme="minorHAnsi" w:eastAsiaTheme="minorHAnsi" w:hAnsiTheme="minorHAnsi" w:cstheme="minorBidi"/>
           <w:b w:val="0"/>
@@ -1262,7 +1265,7 @@
           <w:szCs w:val="22"/>
           <w:lang w:eastAsia="en-US"/>
         </w:rPr>
-        <w:t>1.1 Priori Analysis and Posteriori Testing</w:t>
+        <w:t>Priori Analysis and Posteriori Testing</w:t>
       </w:r>
     </w:p>
     <w:p>
@@ -1314,8 +1317,1609 @@
           </wp:inline>
         </w:drawing>
       </w:r>
-      <w:bookmarkStart w:id="0" w:name="_GoBack"/>
-      <w:bookmarkEnd w:id="0"/>
+    </w:p>
+    <w:p>
+      <w:pPr>
+        <w:pStyle w:val="Heading1"/>
+        <w:shd w:val="clear" w:color="auto" w:fill="F9F9F9"/>
+        <w:spacing w:before="0" w:beforeAutospacing="0" w:after="0" w:afterAutospacing="0"/>
+        <w:rPr>
+          <w:rFonts w:asciiTheme="minorHAnsi" w:eastAsiaTheme="minorHAnsi" w:hAnsiTheme="minorHAnsi" w:cstheme="minorBidi"/>
+          <w:b w:val="0"/>
+          <w:bCs w:val="0"/>
+          <w:kern w:val="0"/>
+          <w:sz w:val="22"/>
+          <w:szCs w:val="22"/>
+          <w:lang w:eastAsia="en-US"/>
+        </w:rPr>
+      </w:pPr>
+      <w:r>
+        <w:rPr>
+          <w:rFonts w:asciiTheme="minorHAnsi" w:eastAsiaTheme="minorHAnsi" w:hAnsiTheme="minorHAnsi" w:cstheme="minorBidi"/>
+          <w:b w:val="0"/>
+          <w:bCs w:val="0"/>
+          <w:kern w:val="0"/>
+          <w:sz w:val="22"/>
+          <w:szCs w:val="22"/>
+          <w:lang w:eastAsia="en-US"/>
+        </w:rPr>
+        <w:t>1.2 Characteristics of Algorithm</w:t>
+      </w:r>
+      <w:r>
+        <w:rPr>
+          <w:rFonts w:asciiTheme="minorHAnsi" w:eastAsiaTheme="minorHAnsi" w:hAnsiTheme="minorHAnsi" w:cstheme="minorBidi"/>
+          <w:b w:val="0"/>
+          <w:bCs w:val="0"/>
+          <w:kern w:val="0"/>
+          <w:sz w:val="22"/>
+          <w:szCs w:val="22"/>
+          <w:lang w:eastAsia="en-US"/>
+        </w:rPr>
+        <w:tab/>
+      </w:r>
+    </w:p>
+    <w:p>
+      <w:pPr>
+        <w:ind w:left="360"/>
+      </w:pPr>
+      <w:r>
+        <w:rPr>
+          <w:noProof/>
+        </w:rPr>
+        <mc:AlternateContent>
+          <mc:Choice Requires="wps">
+            <w:drawing>
+              <wp:anchor distT="45720" distB="45720" distL="114300" distR="114300" simplePos="0" relativeHeight="251659264" behindDoc="0" locked="0" layoutInCell="1" allowOverlap="1" wp14:anchorId="2D4C2239" wp14:editId="3926CE5D">
+                <wp:simplePos x="0" y="0"/>
+                <wp:positionH relativeFrom="page">
+                  <wp:posOffset>4940874</wp:posOffset>
+                </wp:positionH>
+                <wp:positionV relativeFrom="paragraph">
+                  <wp:posOffset>171939</wp:posOffset>
+                </wp:positionV>
+                <wp:extent cx="2486599" cy="1404620"/>
+                <wp:effectExtent l="0" t="0" r="28575" b="24765"/>
+                <wp:wrapSquare wrapText="bothSides"/>
+                <wp:docPr id="217" name="Text Box 2"/>
+                <wp:cNvGraphicFramePr>
+                  <a:graphicFrameLocks xmlns:a="http://schemas.openxmlformats.org/drawingml/2006/main"/>
+                </wp:cNvGraphicFramePr>
+                <a:graphic xmlns:a="http://schemas.openxmlformats.org/drawingml/2006/main">
+                  <a:graphicData uri="http://schemas.microsoft.com/office/word/2010/wordprocessingShape">
+                    <wps:wsp>
+                      <wps:cNvSpPr txBox="1">
+                        <a:spLocks noChangeArrowheads="1"/>
+                      </wps:cNvSpPr>
+                      <wps:spPr bwMode="auto">
+                        <a:xfrm>
+                          <a:off x="0" y="0"/>
+                          <a:ext cx="2486599" cy="1404620"/>
+                        </a:xfrm>
+                        <a:prstGeom prst="rect">
+                          <a:avLst/>
+                        </a:prstGeom>
+                        <a:solidFill>
+                          <a:srgbClr val="FFFFFF"/>
+                        </a:solidFill>
+                        <a:ln w="9525">
+                          <a:solidFill>
+                            <a:srgbClr val="000000"/>
+                          </a:solidFill>
+                          <a:miter lim="800000"/>
+                          <a:headEnd/>
+                          <a:tailEnd/>
+                        </a:ln>
+                      </wps:spPr>
+                      <wps:txbx>
+                        <w:txbxContent>
+                          <w:p>
+                            <w:pPr>
+                              <w:pStyle w:val="ListParagraph"/>
+                              <w:numPr>
+                                <w:ilvl w:val="0"/>
+                                <w:numId w:val="6"/>
+                              </w:numPr>
+                            </w:pPr>
+                            <w:r>
+                              <w:t xml:space="preserve">0 or more inputs it can </w:t>
+                            </w:r>
+                            <w:r>
+                              <w:t>have.</w:t>
+                            </w:r>
+                          </w:p>
+                          <w:p>
+                            <w:pPr>
+                              <w:pStyle w:val="ListParagraph"/>
+                              <w:numPr>
+                                <w:ilvl w:val="0"/>
+                                <w:numId w:val="6"/>
+                              </w:numPr>
+                            </w:pPr>
+                            <w:r>
+                              <w:t>Should have at least one output</w:t>
+                            </w:r>
+                            <w:r>
+                              <w:t>.</w:t>
+                            </w:r>
+                          </w:p>
+                          <w:p>
+                            <w:pPr>
+                              <w:pStyle w:val="ListParagraph"/>
+                              <w:numPr>
+                                <w:ilvl w:val="0"/>
+                                <w:numId w:val="6"/>
+                              </w:numPr>
+                            </w:pPr>
+                            <w:r>
+                              <w:t xml:space="preserve">It should not contain any indeterminate statements like </w:t>
+                            </w:r>
+                            <w:r>
+                              <w:rPr>
+                                <w:rFonts w:cstheme="minorHAnsi"/>
+                              </w:rPr>
+                              <w:t>√</w:t>
+                            </w:r>
+                            <w:r>
+                              <w:t>-1</w:t>
+                            </w:r>
+                            <w:r>
+                              <w:t>.</w:t>
+                            </w:r>
+                          </w:p>
+                          <w:p>
+                            <w:pPr>
+                              <w:pStyle w:val="ListParagraph"/>
+                              <w:numPr>
+                                <w:ilvl w:val="0"/>
+                                <w:numId w:val="6"/>
+                              </w:numPr>
+                            </w:pPr>
+                            <w:r>
+                              <w:t xml:space="preserve">Algorithm must have an end </w:t>
+                            </w:r>
+                            <w:r>
+                              <w:t>point.</w:t>
+                            </w:r>
+                          </w:p>
+                          <w:p>
+                            <w:pPr>
+                              <w:pStyle w:val="ListParagraph"/>
+                              <w:numPr>
+                                <w:ilvl w:val="0"/>
+                                <w:numId w:val="6"/>
+                              </w:numPr>
+                            </w:pPr>
+                            <w:r>
+                              <w:t xml:space="preserve">Don’t write </w:t>
+                            </w:r>
+                            <w:r>
+                              <w:t>unnecessary</w:t>
+                            </w:r>
+                            <w:r>
+                              <w:t xml:space="preserve"> </w:t>
+                            </w:r>
+                            <w:r>
+                              <w:t>statements in</w:t>
+                            </w:r>
+                            <w:r>
+                              <w:t xml:space="preserve"> it</w:t>
+                            </w:r>
+                            <w:r>
+                              <w:t>.</w:t>
+                            </w:r>
+                          </w:p>
+                          <w:p/>
+                        </w:txbxContent>
+                      </wps:txbx>
+                      <wps:bodyPr rot="0" vert="horz" wrap="square" lIns="91440" tIns="45720" rIns="91440" bIns="45720" anchor="t" anchorCtr="0">
+                        <a:spAutoFit/>
+                      </wps:bodyPr>
+                    </wps:wsp>
+                  </a:graphicData>
+                </a:graphic>
+                <wp14:sizeRelH relativeFrom="margin">
+                  <wp14:pctWidth>0</wp14:pctWidth>
+                </wp14:sizeRelH>
+                <wp14:sizeRelV relativeFrom="margin">
+                  <wp14:pctHeight>20000</wp14:pctHeight>
+                </wp14:sizeRelV>
+              </wp:anchor>
+            </w:drawing>
+          </mc:Choice>
+          <mc:Fallback>
+            <w:pict>
+              <v:shapetype w14:anchorId="2D4C2239" id="_x0000_t202" coordsize="21600,21600" o:spt="202" path="m,l,21600r21600,l21600,xe">
+                <v:stroke joinstyle="miter"/>
+                <v:path gradientshapeok="t" o:connecttype="rect"/>
+              </v:shapetype>
+              <v:shape id="Text Box 2" o:spid="_x0000_s1026" type="#_x0000_t202" style="position:absolute;left:0;text-align:left;margin-left:389.05pt;margin-top:13.55pt;width:195.8pt;height:110.6pt;z-index:251659264;visibility:visible;mso-wrap-style:square;mso-width-percent:0;mso-height-percent:200;mso-wrap-distance-left:9pt;mso-wrap-distance-top:3.6pt;mso-wrap-distance-right:9pt;mso-wrap-distance-bottom:3.6pt;mso-position-horizontal:absolute;mso-position-horizontal-relative:page;mso-position-vertical:absolute;mso-position-vertical-relative:text;mso-width-percent:0;mso-height-percent:200;mso-width-relative:margin;mso-height-relative:margin;v-text-anchor:top" o:gfxdata="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">
+                <v:textbox style="mso-fit-shape-to-text:t">
+                  <w:txbxContent>
+                    <w:p>
+                      <w:pPr>
+                        <w:pStyle w:val="ListParagraph"/>
+                        <w:numPr>
+                          <w:ilvl w:val="0"/>
+                          <w:numId w:val="6"/>
+                        </w:numPr>
+                      </w:pPr>
+                      <w:r>
+                        <w:t xml:space="preserve">0 or more inputs it can </w:t>
+                      </w:r>
+                      <w:r>
+                        <w:t>have.</w:t>
+                      </w:r>
+                    </w:p>
+                    <w:p>
+                      <w:pPr>
+                        <w:pStyle w:val="ListParagraph"/>
+                        <w:numPr>
+                          <w:ilvl w:val="0"/>
+                          <w:numId w:val="6"/>
+                        </w:numPr>
+                      </w:pPr>
+                      <w:r>
+                        <w:t>Should have at least one output</w:t>
+                      </w:r>
+                      <w:r>
+                        <w:t>.</w:t>
+                      </w:r>
+                    </w:p>
+                    <w:p>
+                      <w:pPr>
+                        <w:pStyle w:val="ListParagraph"/>
+                        <w:numPr>
+                          <w:ilvl w:val="0"/>
+                          <w:numId w:val="6"/>
+                        </w:numPr>
+                      </w:pPr>
+                      <w:r>
+                        <w:t xml:space="preserve">It should not contain any indeterminate statements like </w:t>
+                      </w:r>
+                      <w:r>
+                        <w:rPr>
+                          <w:rFonts w:cstheme="minorHAnsi"/>
+                        </w:rPr>
+                        <w:t>√</w:t>
+                      </w:r>
+                      <w:r>
+                        <w:t>-1</w:t>
+                      </w:r>
+                      <w:r>
+                        <w:t>.</w:t>
+                      </w:r>
+                    </w:p>
+                    <w:p>
+                      <w:pPr>
+                        <w:pStyle w:val="ListParagraph"/>
+                        <w:numPr>
+                          <w:ilvl w:val="0"/>
+                          <w:numId w:val="6"/>
+                        </w:numPr>
+                      </w:pPr>
+                      <w:r>
+                        <w:t xml:space="preserve">Algorithm must have an end </w:t>
+                      </w:r>
+                      <w:r>
+                        <w:t>point.</w:t>
+                      </w:r>
+                    </w:p>
+                    <w:p>
+                      <w:pPr>
+                        <w:pStyle w:val="ListParagraph"/>
+                        <w:numPr>
+                          <w:ilvl w:val="0"/>
+                          <w:numId w:val="6"/>
+                        </w:numPr>
+                      </w:pPr>
+                      <w:r>
+                        <w:t xml:space="preserve">Don’t write </w:t>
+                      </w:r>
+                      <w:r>
+                        <w:t>unnecessary</w:t>
+                      </w:r>
+                      <w:r>
+                        <w:t xml:space="preserve"> </w:t>
+                      </w:r>
+                      <w:r>
+                        <w:t>statements in</w:t>
+                      </w:r>
+                      <w:r>
+                        <w:t xml:space="preserve"> it</w:t>
+                      </w:r>
+                      <w:r>
+                        <w:t>.</w:t>
+                      </w:r>
+                    </w:p>
+                    <w:p/>
+                  </w:txbxContent>
+                </v:textbox>
+                <w10:wrap type="square" anchorx="page"/>
+              </v:shape>
+            </w:pict>
+          </mc:Fallback>
+        </mc:AlternateContent>
+      </w:r>
+      <w:r>
+        <w:rPr>
+          <w:noProof/>
+        </w:rPr>
+        <w:drawing>
+          <wp:inline distT="0" distB="0" distL="0" distR="0" wp14:anchorId="2BEA9423" wp14:editId="5422A342">
+            <wp:extent cx="3647701" cy="2306385"/>
+            <wp:effectExtent l="0" t="0" r="0" b="0"/>
+            <wp:docPr id="8" name="Picture 8"/>
+            <wp:cNvGraphicFramePr>
+              <a:graphicFrameLocks xmlns:a="http://schemas.openxmlformats.org/drawingml/2006/main" noChangeAspect="1"/>
+            </wp:cNvGraphicFramePr>
+            <a:graphic xmlns:a="http://schemas.openxmlformats.org/drawingml/2006/main">
+              <a:graphicData uri="http://schemas.openxmlformats.org/drawingml/2006/picture">
+                <pic:pic xmlns:pic="http://schemas.openxmlformats.org/drawingml/2006/picture">
+                  <pic:nvPicPr>
+                    <pic:cNvPr id="1" name=""/>
+                    <pic:cNvPicPr/>
+                  </pic:nvPicPr>
+                  <pic:blipFill>
+                    <a:blip r:embed="rId20"/>
+                    <a:stretch>
+                      <a:fillRect/>
+                    </a:stretch>
+                  </pic:blipFill>
+                  <pic:spPr>
+                    <a:xfrm>
+                      <a:off x="0" y="0"/>
+                      <a:ext cx="3675137" cy="2323732"/>
+                    </a:xfrm>
+                    <a:prstGeom prst="rect">
+                      <a:avLst/>
+                    </a:prstGeom>
+                  </pic:spPr>
+                </pic:pic>
+              </a:graphicData>
+            </a:graphic>
+          </wp:inline>
+        </w:drawing>
+      </w:r>
+    </w:p>
+    <w:p>
+      <w:pPr>
+        <w:ind w:left="360"/>
+      </w:pPr>
+    </w:p>
+    <w:p>
+      <w:pPr>
+        <w:ind w:left="360"/>
+      </w:pPr>
+    </w:p>
+    <w:p>
+      <w:pPr>
+        <w:ind w:left="360"/>
+      </w:pPr>
+    </w:p>
+    <w:p>
+      <w:pPr>
+        <w:ind w:left="360"/>
+      </w:pPr>
+    </w:p>
+    <w:p>
+      <w:pPr>
+        <w:ind w:left="360"/>
+      </w:pPr>
+    </w:p>
+    <w:p>
+      <w:pPr>
+        <w:ind w:left="360"/>
+      </w:pPr>
+    </w:p>
+    <w:p>
+      <w:pPr>
+        <w:ind w:left="360"/>
+      </w:pPr>
+    </w:p>
+    <w:p>
+      <w:pPr>
+        <w:pStyle w:val="Heading1"/>
+        <w:shd w:val="clear" w:color="auto" w:fill="F9F9F9"/>
+        <w:spacing w:before="0" w:beforeAutospacing="0" w:after="0" w:afterAutospacing="0"/>
+        <w:rPr>
+          <w:rFonts w:asciiTheme="minorHAnsi" w:eastAsiaTheme="minorHAnsi" w:hAnsiTheme="minorHAnsi" w:cstheme="minorBidi"/>
+          <w:b w:val="0"/>
+          <w:bCs w:val="0"/>
+          <w:kern w:val="0"/>
+          <w:sz w:val="22"/>
+          <w:szCs w:val="22"/>
+          <w:lang w:eastAsia="en-US"/>
+        </w:rPr>
+      </w:pPr>
+      <w:r>
+        <w:rPr>
+          <w:rFonts w:asciiTheme="minorHAnsi" w:eastAsiaTheme="minorHAnsi" w:hAnsiTheme="minorHAnsi" w:cstheme="minorBidi"/>
+          <w:b w:val="0"/>
+          <w:bCs w:val="0"/>
+          <w:kern w:val="0"/>
+          <w:sz w:val="22"/>
+          <w:szCs w:val="22"/>
+          <w:lang w:eastAsia="en-US"/>
+        </w:rPr>
+        <w:lastRenderedPageBreak/>
+        <w:t xml:space="preserve">1.3 How Write and </w:t>
+      </w:r>
+      <w:r>
+        <w:rPr>
+          <w:rFonts w:asciiTheme="minorHAnsi" w:eastAsiaTheme="minorHAnsi" w:hAnsiTheme="minorHAnsi" w:cstheme="minorBidi"/>
+          <w:b w:val="0"/>
+          <w:bCs w:val="0"/>
+          <w:kern w:val="0"/>
+          <w:sz w:val="22"/>
+          <w:szCs w:val="22"/>
+          <w:lang w:eastAsia="en-US"/>
+        </w:rPr>
+        <w:t>Analyse</w:t>
+      </w:r>
+      <w:r>
+        <w:rPr>
+          <w:rFonts w:asciiTheme="minorHAnsi" w:eastAsiaTheme="minorHAnsi" w:hAnsiTheme="minorHAnsi" w:cstheme="minorBidi"/>
+          <w:b w:val="0"/>
+          <w:bCs w:val="0"/>
+          <w:kern w:val="0"/>
+          <w:sz w:val="22"/>
+          <w:szCs w:val="22"/>
+          <w:lang w:eastAsia="en-US"/>
+        </w:rPr>
+        <w:t xml:space="preserve"> Algorithm</w:t>
+      </w:r>
+    </w:p>
+    <w:p>
+      <w:pPr>
+        <w:ind w:left="360"/>
+      </w:pPr>
+      <w:r>
+        <w:rPr>
+          <w:noProof/>
+        </w:rPr>
+        <mc:AlternateContent>
+          <mc:Choice Requires="wps">
+            <w:drawing>
+              <wp:anchor distT="45720" distB="45720" distL="114300" distR="114300" simplePos="0" relativeHeight="251661312" behindDoc="0" locked="0" layoutInCell="1" allowOverlap="1" wp14:anchorId="6FF58625" wp14:editId="2ECCFA40">
+                <wp:simplePos x="0" y="0"/>
+                <wp:positionH relativeFrom="page">
+                  <wp:posOffset>4350296</wp:posOffset>
+                </wp:positionH>
+                <wp:positionV relativeFrom="paragraph">
+                  <wp:posOffset>149415</wp:posOffset>
+                </wp:positionV>
+                <wp:extent cx="3027045" cy="1356995"/>
+                <wp:effectExtent l="0" t="0" r="20955" b="14605"/>
+                <wp:wrapSquare wrapText="bothSides"/>
+                <wp:docPr id="16" name="Text Box 2"/>
+                <wp:cNvGraphicFramePr>
+                  <a:graphicFrameLocks xmlns:a="http://schemas.openxmlformats.org/drawingml/2006/main"/>
+                </wp:cNvGraphicFramePr>
+                <a:graphic xmlns:a="http://schemas.openxmlformats.org/drawingml/2006/main">
+                  <a:graphicData uri="http://schemas.microsoft.com/office/word/2010/wordprocessingShape">
+                    <wps:wsp>
+                      <wps:cNvSpPr txBox="1">
+                        <a:spLocks noChangeArrowheads="1"/>
+                      </wps:cNvSpPr>
+                      <wps:spPr bwMode="auto">
+                        <a:xfrm>
+                          <a:off x="0" y="0"/>
+                          <a:ext cx="3027045" cy="1356995"/>
+                        </a:xfrm>
+                        <a:prstGeom prst="rect">
+                          <a:avLst/>
+                        </a:prstGeom>
+                        <a:solidFill>
+                          <a:srgbClr val="FFFFFF"/>
+                        </a:solidFill>
+                        <a:ln w="9525">
+                          <a:solidFill>
+                            <a:srgbClr val="000000"/>
+                          </a:solidFill>
+                          <a:miter lim="800000"/>
+                          <a:headEnd/>
+                          <a:tailEnd/>
+                        </a:ln>
+                      </wps:spPr>
+                      <wps:txbx>
+                        <w:txbxContent>
+                          <w:p>
+                            <w:r>
+                              <w:t>Chrematistics of algorithm.</w:t>
+                            </w:r>
+                          </w:p>
+                          <w:p>
+                            <w:pPr>
+                              <w:pStyle w:val="ListParagraph"/>
+                              <w:numPr>
+                                <w:ilvl w:val="0"/>
+                                <w:numId w:val="7"/>
+                              </w:numPr>
+                            </w:pPr>
+                            <w:r>
+                              <w:t>Time and space are common.</w:t>
+                            </w:r>
+                          </w:p>
+                          <w:p>
+                            <w:pPr>
+                              <w:pStyle w:val="ListParagraph"/>
+                              <w:numPr>
+                                <w:ilvl w:val="0"/>
+                                <w:numId w:val="7"/>
+                              </w:numPr>
+                            </w:pPr>
+                            <w:r>
+                              <w:t>If it is n/w-based app how much it is utilising.</w:t>
+                            </w:r>
+                          </w:p>
+                          <w:p>
+                            <w:pPr>
+                              <w:pStyle w:val="ListParagraph"/>
+                              <w:numPr>
+                                <w:ilvl w:val="0"/>
+                                <w:numId w:val="7"/>
+                              </w:numPr>
+                            </w:pPr>
+                            <w:r>
+                              <w:t>Power basically mobile based apps.</w:t>
+                            </w:r>
+                          </w:p>
+                          <w:p>
+                            <w:pPr>
+                              <w:pStyle w:val="ListParagraph"/>
+                              <w:numPr>
+                                <w:ilvl w:val="0"/>
+                                <w:numId w:val="7"/>
+                              </w:numPr>
+                            </w:pPr>
+                            <w:r>
+                              <w:t xml:space="preserve">If it is device driver </w:t>
+                            </w:r>
+                            <w:r>
+                              <w:t>CPU</w:t>
+                            </w:r>
+                            <w:r>
+                              <w:t xml:space="preserve"> reg.</w:t>
+                            </w:r>
+                          </w:p>
+                        </w:txbxContent>
+                      </wps:txbx>
+                      <wps:bodyPr rot="0" vert="horz" wrap="square" lIns="91440" tIns="45720" rIns="91440" bIns="45720" anchor="t" anchorCtr="0">
+                        <a:noAutofit/>
+                      </wps:bodyPr>
+                    </wps:wsp>
+                  </a:graphicData>
+                </a:graphic>
+                <wp14:sizeRelH relativeFrom="margin">
+                  <wp14:pctWidth>0</wp14:pctWidth>
+                </wp14:sizeRelH>
+                <wp14:sizeRelV relativeFrom="margin">
+                  <wp14:pctHeight>0</wp14:pctHeight>
+                </wp14:sizeRelV>
+              </wp:anchor>
+            </w:drawing>
+          </mc:Choice>
+          <mc:Fallback>
+            <w:pict>
+              <v:shape w14:anchorId="6FF58625" id="_x0000_s1027" type="#_x0000_t202" style="position:absolute;left:0;text-align:left;margin-left:342.55pt;margin-top:11.75pt;width:238.35pt;height:106.85pt;z-index:251661312;visibility:visible;mso-wrap-style:square;mso-width-percent:0;mso-height-percent:0;mso-wrap-distance-left:9pt;mso-wrap-distance-top:3.6pt;mso-wrap-distance-right:9pt;mso-wrap-distance-bottom:3.6pt;mso-position-horizontal:absolute;mso-position-horizontal-relative:page;mso-position-vertical:absolute;mso-position-vertical-relative:text;mso-width-percent:0;mso-height-percent:0;mso-width-relative:margin;mso-height-relative:margin;v-text-anchor:top" o:gfxdata="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">
+                <v:textbox>
+                  <w:txbxContent>
+                    <w:p>
+                      <w:r>
+                        <w:t>Chrematistics of algorithm.</w:t>
+                      </w:r>
+                    </w:p>
+                    <w:p>
+                      <w:pPr>
+                        <w:pStyle w:val="ListParagraph"/>
+                        <w:numPr>
+                          <w:ilvl w:val="0"/>
+                          <w:numId w:val="7"/>
+                        </w:numPr>
+                      </w:pPr>
+                      <w:r>
+                        <w:t>Time and space are common.</w:t>
+                      </w:r>
+                    </w:p>
+                    <w:p>
+                      <w:pPr>
+                        <w:pStyle w:val="ListParagraph"/>
+                        <w:numPr>
+                          <w:ilvl w:val="0"/>
+                          <w:numId w:val="7"/>
+                        </w:numPr>
+                      </w:pPr>
+                      <w:r>
+                        <w:t>If it is n/w-based app how much it is utilising.</w:t>
+                      </w:r>
+                    </w:p>
+                    <w:p>
+                      <w:pPr>
+                        <w:pStyle w:val="ListParagraph"/>
+                        <w:numPr>
+                          <w:ilvl w:val="0"/>
+                          <w:numId w:val="7"/>
+                        </w:numPr>
+                      </w:pPr>
+                      <w:r>
+                        <w:t>Power basically mobile based apps.</w:t>
+                      </w:r>
+                    </w:p>
+                    <w:p>
+                      <w:pPr>
+                        <w:pStyle w:val="ListParagraph"/>
+                        <w:numPr>
+                          <w:ilvl w:val="0"/>
+                          <w:numId w:val="7"/>
+                        </w:numPr>
+                      </w:pPr>
+                      <w:r>
+                        <w:t xml:space="preserve">If it is device driver </w:t>
+                      </w:r>
+                      <w:r>
+                        <w:t>CPU</w:t>
+                      </w:r>
+                      <w:r>
+                        <w:t xml:space="preserve"> reg.</w:t>
+                      </w:r>
+                    </w:p>
+                  </w:txbxContent>
+                </v:textbox>
+                <w10:wrap type="square" anchorx="page"/>
+              </v:shape>
+            </w:pict>
+          </mc:Fallback>
+        </mc:AlternateContent>
+      </w:r>
+      <w:r>
+        <w:rPr>
+          <w:noProof/>
+        </w:rPr>
+        <w:drawing>
+          <wp:inline distT="0" distB="0" distL="0" distR="0" wp14:anchorId="472F2959" wp14:editId="4FCCA66F">
+            <wp:extent cx="2516056" cy="1623588"/>
+            <wp:effectExtent l="0" t="0" r="0" b="0"/>
+            <wp:docPr id="15" name="Picture 15"/>
+            <wp:cNvGraphicFramePr>
+              <a:graphicFrameLocks xmlns:a="http://schemas.openxmlformats.org/drawingml/2006/main" noChangeAspect="1"/>
+            </wp:cNvGraphicFramePr>
+            <a:graphic xmlns:a="http://schemas.openxmlformats.org/drawingml/2006/main">
+              <a:graphicData uri="http://schemas.openxmlformats.org/drawingml/2006/picture">
+                <pic:pic xmlns:pic="http://schemas.openxmlformats.org/drawingml/2006/picture">
+                  <pic:nvPicPr>
+                    <pic:cNvPr id="1" name=""/>
+                    <pic:cNvPicPr/>
+                  </pic:nvPicPr>
+                  <pic:blipFill>
+                    <a:blip r:embed="rId21"/>
+                    <a:stretch>
+                      <a:fillRect/>
+                    </a:stretch>
+                  </pic:blipFill>
+                  <pic:spPr>
+                    <a:xfrm>
+                      <a:off x="0" y="0"/>
+                      <a:ext cx="2680266" cy="1729551"/>
+                    </a:xfrm>
+                    <a:prstGeom prst="rect">
+                      <a:avLst/>
+                    </a:prstGeom>
+                  </pic:spPr>
+                </pic:pic>
+              </a:graphicData>
+            </a:graphic>
+          </wp:inline>
+        </w:drawing>
+      </w:r>
+    </w:p>
+    <w:p>
+      <w:pPr>
+        <w:ind w:left="360"/>
+      </w:pPr>
+    </w:p>
+    <w:p>
+      <w:pPr>
+        <w:ind w:left="360"/>
+      </w:pPr>
+      <w:r>
+        <w:t xml:space="preserve">Basic </w:t>
+      </w:r>
+      <w:r>
+        <w:t>time and space</w:t>
+      </w:r>
+      <w:r>
+        <w:t xml:space="preserve"> analysis </w:t>
+      </w:r>
+    </w:p>
+    <w:p>
+      <w:pPr>
+        <w:ind w:left="360"/>
+      </w:pPr>
+      <w:r>
+        <w:rPr>
+          <w:noProof/>
+        </w:rPr>
+        <mc:AlternateContent>
+          <mc:Choice Requires="wps">
+            <w:drawing>
+              <wp:anchor distT="45720" distB="45720" distL="114300" distR="114300" simplePos="0" relativeHeight="251663360" behindDoc="0" locked="0" layoutInCell="1" allowOverlap="1" wp14:anchorId="5DBE70C5" wp14:editId="7167BA9A">
+                <wp:simplePos x="0" y="0"/>
+                <wp:positionH relativeFrom="page">
+                  <wp:align>right</wp:align>
+                </wp:positionH>
+                <wp:positionV relativeFrom="paragraph">
+                  <wp:posOffset>146685</wp:posOffset>
+                </wp:positionV>
+                <wp:extent cx="2362835" cy="1601470"/>
+                <wp:effectExtent l="0" t="0" r="18415" b="17780"/>
+                <wp:wrapSquare wrapText="bothSides"/>
+                <wp:docPr id="18" name="Text Box 2"/>
+                <wp:cNvGraphicFramePr>
+                  <a:graphicFrameLocks xmlns:a="http://schemas.openxmlformats.org/drawingml/2006/main"/>
+                </wp:cNvGraphicFramePr>
+                <a:graphic xmlns:a="http://schemas.openxmlformats.org/drawingml/2006/main">
+                  <a:graphicData uri="http://schemas.microsoft.com/office/word/2010/wordprocessingShape">
+                    <wps:wsp>
+                      <wps:cNvSpPr txBox="1">
+                        <a:spLocks noChangeArrowheads="1"/>
+                      </wps:cNvSpPr>
+                      <wps:spPr bwMode="auto">
+                        <a:xfrm>
+                          <a:off x="0" y="0"/>
+                          <a:ext cx="2362835" cy="1601656"/>
+                        </a:xfrm>
+                        <a:prstGeom prst="rect">
+                          <a:avLst/>
+                        </a:prstGeom>
+                        <a:solidFill>
+                          <a:srgbClr val="FFFFFF"/>
+                        </a:solidFill>
+                        <a:ln w="9525">
+                          <a:solidFill>
+                            <a:srgbClr val="000000"/>
+                          </a:solidFill>
+                          <a:miter lim="800000"/>
+                          <a:headEnd/>
+                          <a:tailEnd/>
+                        </a:ln>
+                      </wps:spPr>
+                      <wps:txbx>
+                        <w:txbxContent>
+                          <w:p>
+                            <w:pPr>
+                              <w:pStyle w:val="ListParagraph"/>
+                              <w:numPr>
+                                <w:ilvl w:val="0"/>
+                                <w:numId w:val="7"/>
+                              </w:numPr>
+                            </w:pPr>
+                            <w:r>
+                              <w:t>All simple statements we will consider as 1 unit of time.</w:t>
+                            </w:r>
+                          </w:p>
+                          <w:p>
+                            <w:pPr>
+                              <w:pStyle w:val="ListParagraph"/>
+                              <w:numPr>
+                                <w:ilvl w:val="0"/>
+                                <w:numId w:val="7"/>
+                              </w:numPr>
+                            </w:pPr>
+                            <w:r>
+                              <w:t>Even if it’s a complex calculation.</w:t>
+                            </w:r>
+                          </w:p>
+                          <w:p>
+                            <w:pPr>
+                              <w:pStyle w:val="ListParagraph"/>
+                              <w:numPr>
+                                <w:ilvl w:val="0"/>
+                                <w:numId w:val="7"/>
+                              </w:numPr>
+                            </w:pPr>
+                            <w:r>
+                              <w:t xml:space="preserve">All variables are considered as 1 simple word because we don’t know about </w:t>
+                            </w:r>
+                            <w:r>
+                              <w:t>its</w:t>
+                            </w:r>
+                            <w:r>
+                              <w:t xml:space="preserve"> size varies based on </w:t>
+                            </w:r>
+                            <w:r>
+                              <w:t>its type</w:t>
+                            </w:r>
+                          </w:p>
+                        </w:txbxContent>
+                      </wps:txbx>
+                      <wps:bodyPr rot="0" vert="horz" wrap="square" lIns="91440" tIns="45720" rIns="91440" bIns="45720" anchor="t" anchorCtr="0">
+                        <a:noAutofit/>
+                      </wps:bodyPr>
+                    </wps:wsp>
+                  </a:graphicData>
+                </a:graphic>
+                <wp14:sizeRelH relativeFrom="margin">
+                  <wp14:pctWidth>0</wp14:pctWidth>
+                </wp14:sizeRelH>
+                <wp14:sizeRelV relativeFrom="margin">
+                  <wp14:pctHeight>0</wp14:pctHeight>
+                </wp14:sizeRelV>
+              </wp:anchor>
+            </w:drawing>
+          </mc:Choice>
+          <mc:Fallback>
+            <w:pict>
+              <v:shape w14:anchorId="5DBE70C5" id="_x0000_s1028" type="#_x0000_t202" style="position:absolute;left:0;text-align:left;margin-left:134.85pt;margin-top:11.55pt;width:186.05pt;height:126.1pt;z-index:251663360;visibility:visible;mso-wrap-style:square;mso-width-percent:0;mso-height-percent:0;mso-wrap-distance-left:9pt;mso-wrap-distance-top:3.6pt;mso-wrap-distance-right:9pt;mso-wrap-distance-bottom:3.6pt;mso-position-horizontal:right;mso-position-horizontal-relative:page;mso-position-vertical:absolute;mso-position-vertical-relative:text;mso-width-percent:0;mso-height-percent:0;mso-width-relative:margin;mso-height-relative:margin;v-text-anchor:top" o:gfxdata="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">
+                <v:textbox>
+                  <w:txbxContent>
+                    <w:p>
+                      <w:pPr>
+                        <w:pStyle w:val="ListParagraph"/>
+                        <w:numPr>
+                          <w:ilvl w:val="0"/>
+                          <w:numId w:val="7"/>
+                        </w:numPr>
+                      </w:pPr>
+                      <w:r>
+                        <w:t>All simple statements we will consider as 1 unit of time.</w:t>
+                      </w:r>
+                    </w:p>
+                    <w:p>
+                      <w:pPr>
+                        <w:pStyle w:val="ListParagraph"/>
+                        <w:numPr>
+                          <w:ilvl w:val="0"/>
+                          <w:numId w:val="7"/>
+                        </w:numPr>
+                      </w:pPr>
+                      <w:r>
+                        <w:t>Even if it’s a complex calculation.</w:t>
+                      </w:r>
+                    </w:p>
+                    <w:p>
+                      <w:pPr>
+                        <w:pStyle w:val="ListParagraph"/>
+                        <w:numPr>
+                          <w:ilvl w:val="0"/>
+                          <w:numId w:val="7"/>
+                        </w:numPr>
+                      </w:pPr>
+                      <w:r>
+                        <w:t xml:space="preserve">All variables are considered as 1 simple word because we don’t know about </w:t>
+                      </w:r>
+                      <w:r>
+                        <w:t>its</w:t>
+                      </w:r>
+                      <w:r>
+                        <w:t xml:space="preserve"> size varies based on </w:t>
+                      </w:r>
+                      <w:r>
+                        <w:t>its type</w:t>
+                      </w:r>
+                    </w:p>
+                  </w:txbxContent>
+                </v:textbox>
+                <w10:wrap type="square" anchorx="page"/>
+              </v:shape>
+            </w:pict>
+          </mc:Fallback>
+        </mc:AlternateContent>
+      </w:r>
+      <w:r>
+        <w:rPr>
+          <w:noProof/>
+        </w:rPr>
+        <mc:AlternateContent>
+          <mc:Choice Requires="wps">
+            <w:drawing>
+              <wp:anchor distT="0" distB="0" distL="114300" distR="114300" simplePos="0" relativeHeight="251666432" behindDoc="0" locked="0" layoutInCell="1" allowOverlap="1" wp14:anchorId="203762F1" wp14:editId="21BA6F8A">
+                <wp:simplePos x="0" y="0"/>
+                <wp:positionH relativeFrom="column">
+                  <wp:posOffset>3529468</wp:posOffset>
+                </wp:positionH>
+                <wp:positionV relativeFrom="paragraph">
+                  <wp:posOffset>1125506</wp:posOffset>
+                </wp:positionV>
+                <wp:extent cx="1188137" cy="398800"/>
+                <wp:effectExtent l="0" t="38100" r="50165" b="20320"/>
+                <wp:wrapNone/>
+                <wp:docPr id="20" name="Straight Arrow Connector 20"/>
+                <wp:cNvGraphicFramePr/>
+                <a:graphic xmlns:a="http://schemas.openxmlformats.org/drawingml/2006/main">
+                  <a:graphicData uri="http://schemas.microsoft.com/office/word/2010/wordprocessingShape">
+                    <wps:wsp>
+                      <wps:cNvCnPr/>
+                      <wps:spPr>
+                        <a:xfrm flipV="1">
+                          <a:off x="0" y="0"/>
+                          <a:ext cx="1188137" cy="398800"/>
+                        </a:xfrm>
+                        <a:prstGeom prst="straightConnector1">
+                          <a:avLst/>
+                        </a:prstGeom>
+                        <a:ln>
+                          <a:tailEnd type="triangle"/>
+                        </a:ln>
+                      </wps:spPr>
+                      <wps:style>
+                        <a:lnRef idx="1">
+                          <a:schemeClr val="accent1"/>
+                        </a:lnRef>
+                        <a:fillRef idx="0">
+                          <a:schemeClr val="accent1"/>
+                        </a:fillRef>
+                        <a:effectRef idx="0">
+                          <a:schemeClr val="accent1"/>
+                        </a:effectRef>
+                        <a:fontRef idx="minor">
+                          <a:schemeClr val="tx1"/>
+                        </a:fontRef>
+                      </wps:style>
+                      <wps:bodyPr/>
+                    </wps:wsp>
+                  </a:graphicData>
+                </a:graphic>
+                <wp14:sizeRelH relativeFrom="margin">
+                  <wp14:pctWidth>0</wp14:pctWidth>
+                </wp14:sizeRelH>
+                <wp14:sizeRelV relativeFrom="margin">
+                  <wp14:pctHeight>0</wp14:pctHeight>
+                </wp14:sizeRelV>
+              </wp:anchor>
+            </w:drawing>
+          </mc:Choice>
+          <mc:Fallback>
+            <w:pict>
+              <v:shapetype w14:anchorId="5B9E3B03" id="_x0000_t32" coordsize="21600,21600" o:spt="32" o:oned="t" path="m,l21600,21600e" filled="f">
+                <v:path arrowok="t" fillok="f" o:connecttype="none"/>
+                <o:lock v:ext="edit" shapetype="t"/>
+              </v:shapetype>
+              <v:shape id="Straight Arrow Connector 20" o:spid="_x0000_s1026" type="#_x0000_t32" style="position:absolute;margin-left:277.9pt;margin-top:88.6pt;width:93.55pt;height:31.4pt;flip:y;z-index:251666432;visibility:visible;mso-wrap-style:square;mso-width-percent:0;mso-height-percent:0;mso-wrap-distance-left:9pt;mso-wrap-distance-top:0;mso-wrap-distance-right:9pt;mso-wrap-distance-bottom:0;mso-position-horizontal:absolute;mso-position-horizontal-relative:text;mso-position-vertical:absolute;mso-position-vertical-relative:text;mso-width-percent:0;mso-height-percent:0;mso-width-relative:margin;mso-height-relative:margin" o:gfxdata="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" strokecolor="#4472c4 [3204]" strokeweight=".5pt">
+                <v:stroke endarrow="block" joinstyle="miter"/>
+              </v:shape>
+            </w:pict>
+          </mc:Fallback>
+        </mc:AlternateContent>
+      </w:r>
+      <w:r>
+        <w:rPr>
+          <w:noProof/>
+        </w:rPr>
+        <mc:AlternateContent>
+          <mc:Choice Requires="wps">
+            <w:drawing>
+              <wp:anchor distT="0" distB="0" distL="114300" distR="114300" simplePos="0" relativeHeight="251664384" behindDoc="0" locked="0" layoutInCell="1" allowOverlap="1" wp14:anchorId="6D645299" wp14:editId="1563FE1A">
+                <wp:simplePos x="0" y="0"/>
+                <wp:positionH relativeFrom="column">
+                  <wp:posOffset>1956932</wp:posOffset>
+                </wp:positionH>
+                <wp:positionV relativeFrom="paragraph">
+                  <wp:posOffset>688692</wp:posOffset>
+                </wp:positionV>
+                <wp:extent cx="2609244" cy="1240555"/>
+                <wp:effectExtent l="0" t="38100" r="57785" b="36195"/>
+                <wp:wrapNone/>
+                <wp:docPr id="19" name="Straight Arrow Connector 19"/>
+                <wp:cNvGraphicFramePr/>
+                <a:graphic xmlns:a="http://schemas.openxmlformats.org/drawingml/2006/main">
+                  <a:graphicData uri="http://schemas.microsoft.com/office/word/2010/wordprocessingShape">
+                    <wps:wsp>
+                      <wps:cNvCnPr/>
+                      <wps:spPr>
+                        <a:xfrm flipV="1">
+                          <a:off x="0" y="0"/>
+                          <a:ext cx="2609244" cy="1240555"/>
+                        </a:xfrm>
+                        <a:prstGeom prst="straightConnector1">
+                          <a:avLst/>
+                        </a:prstGeom>
+                        <a:ln>
+                          <a:tailEnd type="triangle"/>
+                        </a:ln>
+                      </wps:spPr>
+                      <wps:style>
+                        <a:lnRef idx="1">
+                          <a:schemeClr val="accent1"/>
+                        </a:lnRef>
+                        <a:fillRef idx="0">
+                          <a:schemeClr val="accent1"/>
+                        </a:fillRef>
+                        <a:effectRef idx="0">
+                          <a:schemeClr val="accent1"/>
+                        </a:effectRef>
+                        <a:fontRef idx="minor">
+                          <a:schemeClr val="tx1"/>
+                        </a:fontRef>
+                      </wps:style>
+                      <wps:bodyPr/>
+                    </wps:wsp>
+                  </a:graphicData>
+                </a:graphic>
+              </wp:anchor>
+            </w:drawing>
+          </mc:Choice>
+          <mc:Fallback>
+            <w:pict>
+              <v:shape w14:anchorId="59298FE1" id="Straight Arrow Connector 19" o:spid="_x0000_s1026" type="#_x0000_t32" style="position:absolute;margin-left:154.1pt;margin-top:54.25pt;width:205.45pt;height:97.7pt;flip:y;z-index:251664384;visibility:visible;mso-wrap-style:square;mso-wrap-distance-left:9pt;mso-wrap-distance-top:0;mso-wrap-distance-right:9pt;mso-wrap-distance-bottom:0;mso-position-horizontal:absolute;mso-position-horizontal-relative:text;mso-position-vertical:absolute;mso-position-vertical-relative:text" o:gfxdata="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" strokecolor="#4472c4 [3204]" strokeweight=".5pt">
+                <v:stroke endarrow="block" joinstyle="miter"/>
+              </v:shape>
+            </w:pict>
+          </mc:Fallback>
+        </mc:AlternateContent>
+      </w:r>
+      <w:r>
+        <w:rPr>
+          <w:noProof/>
+        </w:rPr>
+        <w:drawing>
+          <wp:inline distT="0" distB="0" distL="0" distR="0" wp14:anchorId="27705154" wp14:editId="13F80550">
+            <wp:extent cx="3735886" cy="2038471"/>
+            <wp:effectExtent l="0" t="0" r="0" b="0"/>
+            <wp:docPr id="17" name="Picture 17"/>
+            <wp:cNvGraphicFramePr>
+              <a:graphicFrameLocks xmlns:a="http://schemas.openxmlformats.org/drawingml/2006/main" noChangeAspect="1"/>
+            </wp:cNvGraphicFramePr>
+            <a:graphic xmlns:a="http://schemas.openxmlformats.org/drawingml/2006/main">
+              <a:graphicData uri="http://schemas.openxmlformats.org/drawingml/2006/picture">
+                <pic:pic xmlns:pic="http://schemas.openxmlformats.org/drawingml/2006/picture">
+                  <pic:nvPicPr>
+                    <pic:cNvPr id="1" name=""/>
+                    <pic:cNvPicPr/>
+                  </pic:nvPicPr>
+                  <pic:blipFill>
+                    <a:blip r:embed="rId22"/>
+                    <a:stretch>
+                      <a:fillRect/>
+                    </a:stretch>
+                  </pic:blipFill>
+                  <pic:spPr>
+                    <a:xfrm>
+                      <a:off x="0" y="0"/>
+                      <a:ext cx="3795806" cy="2071166"/>
+                    </a:xfrm>
+                    <a:prstGeom prst="rect">
+                      <a:avLst/>
+                    </a:prstGeom>
+                  </pic:spPr>
+                </pic:pic>
+              </a:graphicData>
+            </a:graphic>
+          </wp:inline>
+        </w:drawing>
+      </w:r>
+    </w:p>
+    <w:p>
+      <w:pPr>
+        <w:pStyle w:val="Heading1"/>
+        <w:shd w:val="clear" w:color="auto" w:fill="F9F9F9"/>
+        <w:spacing w:before="0" w:beforeAutospacing="0" w:after="0" w:afterAutospacing="0"/>
+        <w:rPr>
+          <w:rFonts w:asciiTheme="minorHAnsi" w:eastAsiaTheme="minorHAnsi" w:hAnsiTheme="minorHAnsi" w:cstheme="minorBidi"/>
+          <w:b w:val="0"/>
+          <w:bCs w:val="0"/>
+          <w:kern w:val="0"/>
+          <w:sz w:val="22"/>
+          <w:szCs w:val="22"/>
+          <w:lang w:eastAsia="en-US"/>
+        </w:rPr>
+      </w:pPr>
+      <w:r>
+        <w:rPr>
+          <w:rFonts w:asciiTheme="minorHAnsi" w:eastAsiaTheme="minorHAnsi" w:hAnsiTheme="minorHAnsi" w:cstheme="minorBidi"/>
+          <w:b w:val="0"/>
+          <w:bCs w:val="0"/>
+          <w:kern w:val="0"/>
+          <w:sz w:val="22"/>
+          <w:szCs w:val="22"/>
+          <w:lang w:eastAsia="en-US"/>
+        </w:rPr>
+        <w:t>1.4 Frequency Count Method</w:t>
+      </w:r>
+    </w:p>
+    <w:p>
+      <w:pPr>
+        <w:ind w:left="360"/>
+      </w:pPr>
+      <w:r>
+        <w:rPr>
+          <w:noProof/>
+        </w:rPr>
+        <mc:AlternateContent>
+          <mc:Choice Requires="wps">
+            <w:drawing>
+              <wp:anchor distT="45720" distB="45720" distL="114300" distR="114300" simplePos="0" relativeHeight="251668480" behindDoc="0" locked="0" layoutInCell="1" allowOverlap="1" wp14:anchorId="03DA455C" wp14:editId="747EECF8">
+                <wp:simplePos x="0" y="0"/>
+                <wp:positionH relativeFrom="page">
+                  <wp:posOffset>5235575</wp:posOffset>
+                </wp:positionH>
+                <wp:positionV relativeFrom="paragraph">
+                  <wp:posOffset>292100</wp:posOffset>
+                </wp:positionV>
+                <wp:extent cx="1785620" cy="465455"/>
+                <wp:effectExtent l="0" t="0" r="24130" b="10795"/>
+                <wp:wrapSquare wrapText="bothSides"/>
+                <wp:docPr id="23" name="Text Box 2"/>
+                <wp:cNvGraphicFramePr>
+                  <a:graphicFrameLocks xmlns:a="http://schemas.openxmlformats.org/drawingml/2006/main"/>
+                </wp:cNvGraphicFramePr>
+                <a:graphic xmlns:a="http://schemas.openxmlformats.org/drawingml/2006/main">
+                  <a:graphicData uri="http://schemas.microsoft.com/office/word/2010/wordprocessingShape">
+                    <wps:wsp>
+                      <wps:cNvSpPr txBox="1">
+                        <a:spLocks noChangeArrowheads="1"/>
+                      </wps:cNvSpPr>
+                      <wps:spPr bwMode="auto">
+                        <a:xfrm>
+                          <a:off x="0" y="0"/>
+                          <a:ext cx="1785620" cy="465455"/>
+                        </a:xfrm>
+                        <a:prstGeom prst="rect">
+                          <a:avLst/>
+                        </a:prstGeom>
+                        <a:solidFill>
+                          <a:srgbClr val="FFFFFF"/>
+                        </a:solidFill>
+                        <a:ln w="9525">
+                          <a:solidFill>
+                            <a:srgbClr val="000000"/>
+                          </a:solidFill>
+                          <a:miter lim="800000"/>
+                          <a:headEnd/>
+                          <a:tailEnd/>
+                        </a:ln>
+                      </wps:spPr>
+                      <wps:txbx>
+                        <w:txbxContent>
+                          <w:p>
+                            <w:pPr>
+                              <w:pStyle w:val="ListParagraph"/>
+                              <w:numPr>
+                                <w:ilvl w:val="0"/>
+                                <w:numId w:val="7"/>
+                              </w:numPr>
+                            </w:pPr>
+                            <w:r>
+                              <w:t xml:space="preserve">Sum of an </w:t>
+                            </w:r>
+                            <w:r>
+                              <w:t xml:space="preserve">array elements </w:t>
+                            </w:r>
+                            <w:r>
+                              <w:t>analysis</w:t>
+                            </w:r>
+                          </w:p>
+                        </w:txbxContent>
+                      </wps:txbx>
+                      <wps:bodyPr rot="0" vert="horz" wrap="square" lIns="91440" tIns="45720" rIns="91440" bIns="45720" anchor="t" anchorCtr="0">
+                        <a:noAutofit/>
+                      </wps:bodyPr>
+                    </wps:wsp>
+                  </a:graphicData>
+                </a:graphic>
+                <wp14:sizeRelH relativeFrom="margin">
+                  <wp14:pctWidth>0</wp14:pctWidth>
+                </wp14:sizeRelH>
+                <wp14:sizeRelV relativeFrom="margin">
+                  <wp14:pctHeight>0</wp14:pctHeight>
+                </wp14:sizeRelV>
+              </wp:anchor>
+            </w:drawing>
+          </mc:Choice>
+          <mc:Fallback>
+            <w:pict>
+              <v:shape w14:anchorId="03DA455C" id="_x0000_s1029" type="#_x0000_t202" style="position:absolute;left:0;text-align:left;margin-left:412.25pt;margin-top:23pt;width:140.6pt;height:36.65pt;z-index:251668480;visibility:visible;mso-wrap-style:square;mso-width-percent:0;mso-height-percent:0;mso-wrap-distance-left:9pt;mso-wrap-distance-top:3.6pt;mso-wrap-distance-right:9pt;mso-wrap-distance-bottom:3.6pt;mso-position-horizontal:absolute;mso-position-horizontal-relative:page;mso-position-vertical:absolute;mso-position-vertical-relative:text;mso-width-percent:0;mso-height-percent:0;mso-width-relative:margin;mso-height-relative:margin;v-text-anchor:top" o:gfxdata="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">
+                <v:textbox>
+                  <w:txbxContent>
+                    <w:p>
+                      <w:pPr>
+                        <w:pStyle w:val="ListParagraph"/>
+                        <w:numPr>
+                          <w:ilvl w:val="0"/>
+                          <w:numId w:val="7"/>
+                        </w:numPr>
+                      </w:pPr>
+                      <w:r>
+                        <w:t xml:space="preserve">Sum of an </w:t>
+                      </w:r>
+                      <w:r>
+                        <w:t xml:space="preserve">array elements </w:t>
+                      </w:r>
+                      <w:r>
+                        <w:t>analysis</w:t>
+                      </w:r>
+                    </w:p>
+                  </w:txbxContent>
+                </v:textbox>
+                <w10:wrap type="square" anchorx="page"/>
+              </v:shape>
+            </w:pict>
+          </mc:Fallback>
+        </mc:AlternateContent>
+      </w:r>
+      <w:r>
+        <w:rPr>
+          <w:noProof/>
+        </w:rPr>
+        <w:drawing>
+          <wp:inline distT="0" distB="0" distL="0" distR="0" wp14:anchorId="51A4E2EA" wp14:editId="528A7FAD">
+            <wp:extent cx="3919689" cy="2511797"/>
+            <wp:effectExtent l="0" t="0" r="5080" b="3175"/>
+            <wp:docPr id="21" name="Picture 21"/>
+            <wp:cNvGraphicFramePr>
+              <a:graphicFrameLocks xmlns:a="http://schemas.openxmlformats.org/drawingml/2006/main" noChangeAspect="1"/>
+            </wp:cNvGraphicFramePr>
+            <a:graphic xmlns:a="http://schemas.openxmlformats.org/drawingml/2006/main">
+              <a:graphicData uri="http://schemas.openxmlformats.org/drawingml/2006/picture">
+                <pic:pic xmlns:pic="http://schemas.openxmlformats.org/drawingml/2006/picture">
+                  <pic:nvPicPr>
+                    <pic:cNvPr id="1" name=""/>
+                    <pic:cNvPicPr/>
+                  </pic:nvPicPr>
+                  <pic:blipFill>
+                    <a:blip r:embed="rId23"/>
+                    <a:stretch>
+                      <a:fillRect/>
+                    </a:stretch>
+                  </pic:blipFill>
+                  <pic:spPr>
+                    <a:xfrm>
+                      <a:off x="0" y="0"/>
+                      <a:ext cx="3930332" cy="2518617"/>
+                    </a:xfrm>
+                    <a:prstGeom prst="rect">
+                      <a:avLst/>
+                    </a:prstGeom>
+                  </pic:spPr>
+                </pic:pic>
+              </a:graphicData>
+            </a:graphic>
+          </wp:inline>
+        </w:drawing>
+      </w:r>
+    </w:p>
+    <w:p>
+      <w:pPr>
+        <w:ind w:left="360"/>
+      </w:pPr>
+      <w:r>
+        <w:rPr>
+          <w:noProof/>
+        </w:rPr>
+        <w:lastRenderedPageBreak/>
+        <mc:AlternateContent>
+          <mc:Choice Requires="wps">
+            <w:drawing>
+              <wp:anchor distT="45720" distB="45720" distL="114300" distR="114300" simplePos="0" relativeHeight="251670528" behindDoc="0" locked="0" layoutInCell="1" allowOverlap="1" wp14:anchorId="7C6437A3" wp14:editId="75C6BACC">
+                <wp:simplePos x="0" y="0"/>
+                <wp:positionH relativeFrom="page">
+                  <wp:posOffset>5510283</wp:posOffset>
+                </wp:positionH>
+                <wp:positionV relativeFrom="paragraph">
+                  <wp:posOffset>268581</wp:posOffset>
+                </wp:positionV>
+                <wp:extent cx="1785620" cy="465455"/>
+                <wp:effectExtent l="0" t="0" r="24130" b="10795"/>
+                <wp:wrapSquare wrapText="bothSides"/>
+                <wp:docPr id="25" name="Text Box 2"/>
+                <wp:cNvGraphicFramePr>
+                  <a:graphicFrameLocks xmlns:a="http://schemas.openxmlformats.org/drawingml/2006/main"/>
+                </wp:cNvGraphicFramePr>
+                <a:graphic xmlns:a="http://schemas.openxmlformats.org/drawingml/2006/main">
+                  <a:graphicData uri="http://schemas.microsoft.com/office/word/2010/wordprocessingShape">
+                    <wps:wsp>
+                      <wps:cNvSpPr txBox="1">
+                        <a:spLocks noChangeArrowheads="1"/>
+                      </wps:cNvSpPr>
+                      <wps:spPr bwMode="auto">
+                        <a:xfrm>
+                          <a:off x="0" y="0"/>
+                          <a:ext cx="1785620" cy="465455"/>
+                        </a:xfrm>
+                        <a:prstGeom prst="rect">
+                          <a:avLst/>
+                        </a:prstGeom>
+                        <a:solidFill>
+                          <a:srgbClr val="FFFFFF"/>
+                        </a:solidFill>
+                        <a:ln w="9525">
+                          <a:solidFill>
+                            <a:srgbClr val="000000"/>
+                          </a:solidFill>
+                          <a:miter lim="800000"/>
+                          <a:headEnd/>
+                          <a:tailEnd/>
+                        </a:ln>
+                      </wps:spPr>
+                      <wps:txbx>
+                        <w:txbxContent>
+                          <w:p>
+                            <w:pPr>
+                              <w:pStyle w:val="ListParagraph"/>
+                              <w:numPr>
+                                <w:ilvl w:val="0"/>
+                                <w:numId w:val="7"/>
+                              </w:numPr>
+                            </w:pPr>
+                            <w:r>
+                              <w:t xml:space="preserve">Sum of </w:t>
+                            </w:r>
+                            <w:r>
+                              <w:t xml:space="preserve">two </w:t>
+                            </w:r>
+                            <w:r>
+                              <w:t>array</w:t>
+                            </w:r>
+                            <w:r>
+                              <w:t>s</w:t>
+                            </w:r>
+                            <w:r>
+                              <w:t xml:space="preserve"> elements analysis</w:t>
+                            </w:r>
+                          </w:p>
+                        </w:txbxContent>
+                      </wps:txbx>
+                      <wps:bodyPr rot="0" vert="horz" wrap="square" lIns="91440" tIns="45720" rIns="91440" bIns="45720" anchor="t" anchorCtr="0">
+                        <a:noAutofit/>
+                      </wps:bodyPr>
+                    </wps:wsp>
+                  </a:graphicData>
+                </a:graphic>
+                <wp14:sizeRelH relativeFrom="margin">
+                  <wp14:pctWidth>0</wp14:pctWidth>
+                </wp14:sizeRelH>
+                <wp14:sizeRelV relativeFrom="margin">
+                  <wp14:pctHeight>0</wp14:pctHeight>
+                </wp14:sizeRelV>
+              </wp:anchor>
+            </w:drawing>
+          </mc:Choice>
+          <mc:Fallback>
+            <w:pict>
+              <v:shape w14:anchorId="7C6437A3" id="_x0000_s1030" type="#_x0000_t202" style="position:absolute;left:0;text-align:left;margin-left:433.9pt;margin-top:21.15pt;width:140.6pt;height:36.65pt;z-index:251670528;visibility:visible;mso-wrap-style:square;mso-width-percent:0;mso-height-percent:0;mso-wrap-distance-left:9pt;mso-wrap-distance-top:3.6pt;mso-wrap-distance-right:9pt;mso-wrap-distance-bottom:3.6pt;mso-position-horizontal:absolute;mso-position-horizontal-relative:page;mso-position-vertical:absolute;mso-position-vertical-relative:text;mso-width-percent:0;mso-height-percent:0;mso-width-relative:margin;mso-height-relative:margin;v-text-anchor:top" o:gfxdata="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">
+                <v:textbox>
+                  <w:txbxContent>
+                    <w:p>
+                      <w:pPr>
+                        <w:pStyle w:val="ListParagraph"/>
+                        <w:numPr>
+                          <w:ilvl w:val="0"/>
+                          <w:numId w:val="7"/>
+                        </w:numPr>
+                      </w:pPr>
+                      <w:r>
+                        <w:t xml:space="preserve">Sum of </w:t>
+                      </w:r>
+                      <w:r>
+                        <w:t xml:space="preserve">two </w:t>
+                      </w:r>
+                      <w:r>
+                        <w:t>array</w:t>
+                      </w:r>
+                      <w:r>
+                        <w:t>s</w:t>
+                      </w:r>
+                      <w:r>
+                        <w:t xml:space="preserve"> elements analysis</w:t>
+                      </w:r>
+                    </w:p>
+                  </w:txbxContent>
+                </v:textbox>
+                <w10:wrap type="square" anchorx="page"/>
+              </v:shape>
+            </w:pict>
+          </mc:Fallback>
+        </mc:AlternateContent>
+      </w:r>
+      <w:r>
+        <w:rPr>
+          <w:noProof/>
+        </w:rPr>
+        <w:drawing>
+          <wp:inline distT="0" distB="0" distL="0" distR="0" wp14:anchorId="567D22C0" wp14:editId="613696CD">
+            <wp:extent cx="4059470" cy="2888516"/>
+            <wp:effectExtent l="0" t="0" r="0" b="7620"/>
+            <wp:docPr id="24" name="Picture 24"/>
+            <wp:cNvGraphicFramePr>
+              <a:graphicFrameLocks xmlns:a="http://schemas.openxmlformats.org/drawingml/2006/main" noChangeAspect="1"/>
+            </wp:cNvGraphicFramePr>
+            <a:graphic xmlns:a="http://schemas.openxmlformats.org/drawingml/2006/main">
+              <a:graphicData uri="http://schemas.openxmlformats.org/drawingml/2006/picture">
+                <pic:pic xmlns:pic="http://schemas.openxmlformats.org/drawingml/2006/picture">
+                  <pic:nvPicPr>
+                    <pic:cNvPr id="1" name=""/>
+                    <pic:cNvPicPr/>
+                  </pic:nvPicPr>
+                  <pic:blipFill>
+                    <a:blip r:embed="rId24"/>
+                    <a:stretch>
+                      <a:fillRect/>
+                    </a:stretch>
+                  </pic:blipFill>
+                  <pic:spPr>
+                    <a:xfrm>
+                      <a:off x="0" y="0"/>
+                      <a:ext cx="4086031" cy="2907416"/>
+                    </a:xfrm>
+                    <a:prstGeom prst="rect">
+                      <a:avLst/>
+                    </a:prstGeom>
+                  </pic:spPr>
+                </pic:pic>
+              </a:graphicData>
+            </a:graphic>
+          </wp:inline>
+        </w:drawing>
+      </w:r>
+    </w:p>
+    <w:p>
+      <w:pPr>
+        <w:ind w:left="360"/>
+      </w:pPr>
+    </w:p>
+    <w:p>
+      <w:pPr>
+        <w:ind w:left="360"/>
+      </w:pPr>
+      <w:r>
+        <w:rPr>
+          <w:noProof/>
+        </w:rPr>
+        <mc:AlternateContent>
+          <mc:Choice Requires="wps">
+            <w:drawing>
+              <wp:anchor distT="45720" distB="45720" distL="114300" distR="114300" simplePos="0" relativeHeight="251672576" behindDoc="0" locked="0" layoutInCell="1" allowOverlap="1" wp14:anchorId="2CB8920D" wp14:editId="6E1B5A24">
+                <wp:simplePos x="0" y="0"/>
+                <wp:positionH relativeFrom="page">
+                  <wp:posOffset>5539352</wp:posOffset>
+                </wp:positionH>
+                <wp:positionV relativeFrom="paragraph">
+                  <wp:posOffset>64673</wp:posOffset>
+                </wp:positionV>
+                <wp:extent cx="1785620" cy="465455"/>
+                <wp:effectExtent l="0" t="0" r="24130" b="10795"/>
+                <wp:wrapSquare wrapText="bothSides"/>
+                <wp:docPr id="27" name="Text Box 2"/>
+                <wp:cNvGraphicFramePr>
+                  <a:graphicFrameLocks xmlns:a="http://schemas.openxmlformats.org/drawingml/2006/main"/>
+                </wp:cNvGraphicFramePr>
+                <a:graphic xmlns:a="http://schemas.openxmlformats.org/drawingml/2006/main">
+                  <a:graphicData uri="http://schemas.microsoft.com/office/word/2010/wordprocessingShape">
+                    <wps:wsp>
+                      <wps:cNvSpPr txBox="1">
+                        <a:spLocks noChangeArrowheads="1"/>
+                      </wps:cNvSpPr>
+                      <wps:spPr bwMode="auto">
+                        <a:xfrm>
+                          <a:off x="0" y="0"/>
+                          <a:ext cx="1785620" cy="465455"/>
+                        </a:xfrm>
+                        <a:prstGeom prst="rect">
+                          <a:avLst/>
+                        </a:prstGeom>
+                        <a:solidFill>
+                          <a:srgbClr val="FFFFFF"/>
+                        </a:solidFill>
+                        <a:ln w="9525">
+                          <a:solidFill>
+                            <a:srgbClr val="000000"/>
+                          </a:solidFill>
+                          <a:miter lim="800000"/>
+                          <a:headEnd/>
+                          <a:tailEnd/>
+                        </a:ln>
+                      </wps:spPr>
+                      <wps:txbx>
+                        <w:txbxContent>
+                          <w:p>
+                            <w:pPr>
+                              <w:pStyle w:val="ListParagraph"/>
+                              <w:numPr>
+                                <w:ilvl w:val="0"/>
+                                <w:numId w:val="7"/>
+                              </w:numPr>
+                            </w:pPr>
+                            <w:r>
+                              <w:t>Multiplication of</w:t>
+                            </w:r>
+                            <w:r>
+                              <w:t xml:space="preserve"> </w:t>
+                            </w:r>
+                            <w:bookmarkStart w:id="0" w:name="_GoBack"/>
+                            <w:bookmarkEnd w:id="0"/>
+                            <w:r>
+                              <w:t>two arrays elements analysis</w:t>
+                            </w:r>
+                          </w:p>
+                        </w:txbxContent>
+                      </wps:txbx>
+                      <wps:bodyPr rot="0" vert="horz" wrap="square" lIns="91440" tIns="45720" rIns="91440" bIns="45720" anchor="t" anchorCtr="0">
+                        <a:noAutofit/>
+                      </wps:bodyPr>
+                    </wps:wsp>
+                  </a:graphicData>
+                </a:graphic>
+                <wp14:sizeRelH relativeFrom="margin">
+                  <wp14:pctWidth>0</wp14:pctWidth>
+                </wp14:sizeRelH>
+                <wp14:sizeRelV relativeFrom="margin">
+                  <wp14:pctHeight>0</wp14:pctHeight>
+                </wp14:sizeRelV>
+              </wp:anchor>
+            </w:drawing>
+          </mc:Choice>
+          <mc:Fallback>
+            <w:pict>
+              <v:shape w14:anchorId="2CB8920D" id="_x0000_s1031" type="#_x0000_t202" style="position:absolute;left:0;text-align:left;margin-left:436.15pt;margin-top:5.1pt;width:140.6pt;height:36.65pt;z-index:251672576;visibility:visible;mso-wrap-style:square;mso-width-percent:0;mso-height-percent:0;mso-wrap-distance-left:9pt;mso-wrap-distance-top:3.6pt;mso-wrap-distance-right:9pt;mso-wrap-distance-bottom:3.6pt;mso-position-horizontal:absolute;mso-position-horizontal-relative:page;mso-position-vertical:absolute;mso-position-vertical-relative:text;mso-width-percent:0;mso-height-percent:0;mso-width-relative:margin;mso-height-relative:margin;v-text-anchor:top" o:gfxdata="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">
+                <v:textbox>
+                  <w:txbxContent>
+                    <w:p>
+                      <w:pPr>
+                        <w:pStyle w:val="ListParagraph"/>
+                        <w:numPr>
+                          <w:ilvl w:val="0"/>
+                          <w:numId w:val="7"/>
+                        </w:numPr>
+                      </w:pPr>
+                      <w:r>
+                        <w:t>Multiplication of</w:t>
+                      </w:r>
+                      <w:r>
+                        <w:t xml:space="preserve"> </w:t>
+                      </w:r>
+                      <w:bookmarkStart w:id="1" w:name="_GoBack"/>
+                      <w:bookmarkEnd w:id="1"/>
+                      <w:r>
+                        <w:t>two arrays elements analysis</w:t>
+                      </w:r>
+                    </w:p>
+                  </w:txbxContent>
+                </v:textbox>
+                <w10:wrap type="square" anchorx="page"/>
+              </v:shape>
+            </w:pict>
+          </mc:Fallback>
+        </mc:AlternateContent>
+      </w:r>
+      <w:r>
+        <w:rPr>
+          <w:noProof/>
+        </w:rPr>
+        <w:drawing>
+          <wp:inline distT="0" distB="0" distL="0" distR="0" wp14:anchorId="420F4377" wp14:editId="69FAF3D7">
+            <wp:extent cx="4256334" cy="2440342"/>
+            <wp:effectExtent l="0" t="0" r="0" b="0"/>
+            <wp:docPr id="26" name="Picture 26"/>
+            <wp:cNvGraphicFramePr>
+              <a:graphicFrameLocks xmlns:a="http://schemas.openxmlformats.org/drawingml/2006/main" noChangeAspect="1"/>
+            </wp:cNvGraphicFramePr>
+            <a:graphic xmlns:a="http://schemas.openxmlformats.org/drawingml/2006/main">
+              <a:graphicData uri="http://schemas.openxmlformats.org/drawingml/2006/picture">
+                <pic:pic xmlns:pic="http://schemas.openxmlformats.org/drawingml/2006/picture">
+                  <pic:nvPicPr>
+                    <pic:cNvPr id="1" name=""/>
+                    <pic:cNvPicPr/>
+                  </pic:nvPicPr>
+                  <pic:blipFill>
+                    <a:blip r:embed="rId25"/>
+                    <a:stretch>
+                      <a:fillRect/>
+                    </a:stretch>
+                  </pic:blipFill>
+                  <pic:spPr>
+                    <a:xfrm>
+                      <a:off x="0" y="0"/>
+                      <a:ext cx="4277721" cy="2452604"/>
+                    </a:xfrm>
+                    <a:prstGeom prst="rect">
+                      <a:avLst/>
+                    </a:prstGeom>
+                  </pic:spPr>
+                </pic:pic>
+              </a:graphicData>
+            </a:graphic>
+          </wp:inline>
+        </w:drawing>
+      </w:r>
     </w:p>
     <w:sectPr>
       <w:pgSz w:w="11906" w:h="16838"/>
@@ -1330,9 +2934,122 @@
 <file path=word/numbering.xml><?xml version="1.0" encoding="utf-8"?>
 <w:numbering xmlns:wpc="http://schemas.microsoft.com/office/word/2010/wordprocessingCanvas" xmlns:cx="http://schemas.microsoft.com/office/drawing/2014/chartex" xmlns:cx1="http://schemas.microsoft.com/office/drawing/2015/9/8/chartex" xmlns:cx2="http://schemas.microsoft.com/office/drawing/2015/10/21/chartex" xmlns:cx3="http://schemas.microsoft.com/office/drawing/2016/5/9/chartex" xmlns:cx4="http://schemas.microsoft.com/office/drawing/2016/5/10/chartex" xmlns:cx5="http://schemas.microsoft.com/office/drawing/2016/5/11/chartex" xmlns:cx6="http://schemas.microsoft.com/office/drawing/2016/5/12/chartex" xmlns:cx7="http://schemas.microsoft.com/office/drawing/2016/5/13/chartex" xmlns:cx8="http://schemas.microsoft.com/office/drawing/2016/5/14/chartex" xmlns:mc="http://schemas.openxmlformats.org/markup-compatibility/2006" xmlns:aink="http://schemas.microsoft.com/office/drawing/2016/ink" xmlns:am3d="http://schemas.microsoft.com/office/drawing/2017/model3d" xmlns:o="urn:schemas-microsoft-com:office:office" xmlns:r="http://schemas.openxmlformats.org/officeDocument/2006/relationships" xmlns:m="http://schemas.openxmlformats.org/officeDocument/2006/math" xmlns:v="urn:schemas-microsoft-com:vml" xmlns:wp14="http://schemas.microsoft.com/office/word/2010/wordprocessingDrawing" xmlns:wp="http://schemas.openxmlformats.org/drawingml/2006/wordprocessingDrawing" xmlns:w10="urn:schemas-microsoft-com:office:word" xmlns:w="http://schemas.openxmlformats.org/wordprocessingml/2006/main" xmlns:w14="http://schemas.microsoft.com/office/word/2010/wordml" xmlns:w15="http://schemas.microsoft.com/office/word/2012/wordml" xmlns:w16cid="http://schemas.microsoft.com/office/word/2016/wordml/cid" xmlns:w16se="http://schemas.microsoft.com/office/word/2015/wordml/symex" xmlns:wpg="http://schemas.microsoft.com/office/word/2010/wordprocessingGroup" xmlns:wpi="http://schemas.microsoft.com/office/word/2010/wordprocessingInk" xmlns:wne="http://schemas.microsoft.com/office/word/2006/wordml" xmlns:wps="http://schemas.microsoft.com/office/word/2010/wordprocessingShape" mc:Ignorable="w14 w15 w16se w16cid wp14">
   <w:abstractNum w:abstractNumId="0" w15:restartNumberingAfterBreak="0">
+    <w:nsid w:val="02B225E9"/>
+    <w:multiLevelType w:val="hybridMultilevel"/>
+    <w:tmpl w:val="0D8ADBE8"/>
+    <w:lvl w:ilvl="0" w:tplc="40090001">
+      <w:start w:val="1"/>
+      <w:numFmt w:val="bullet"/>
+      <w:lvlText w:val=""/>
+      <w:lvlJc w:val="left"/>
+      <w:pPr>
+        <w:ind w:left="720" w:hanging="360"/>
+      </w:pPr>
+      <w:rPr>
+        <w:rFonts w:ascii="Symbol" w:hAnsi="Symbol" w:hint="default"/>
+      </w:rPr>
+    </w:lvl>
+    <w:lvl w:ilvl="1" w:tplc="40090003" w:tentative="1">
+      <w:start w:val="1"/>
+      <w:numFmt w:val="bullet"/>
+      <w:lvlText w:val="o"/>
+      <w:lvlJc w:val="left"/>
+      <w:pPr>
+        <w:ind w:left="1440" w:hanging="360"/>
+      </w:pPr>
+      <w:rPr>
+        <w:rFonts w:ascii="Courier New" w:hAnsi="Courier New" w:cs="Courier New" w:hint="default"/>
+      </w:rPr>
+    </w:lvl>
+    <w:lvl w:ilvl="2" w:tplc="40090005" w:tentative="1">
+      <w:start w:val="1"/>
+      <w:numFmt w:val="bullet"/>
+      <w:lvlText w:val=""/>
+      <w:lvlJc w:val="left"/>
+      <w:pPr>
+        <w:ind w:left="2160" w:hanging="360"/>
+      </w:pPr>
+      <w:rPr>
+        <w:rFonts w:ascii="Wingdings" w:hAnsi="Wingdings" w:hint="default"/>
+      </w:rPr>
+    </w:lvl>
+    <w:lvl w:ilvl="3" w:tplc="40090001" w:tentative="1">
+      <w:start w:val="1"/>
+      <w:numFmt w:val="bullet"/>
+      <w:lvlText w:val=""/>
+      <w:lvlJc w:val="left"/>
+      <w:pPr>
+        <w:ind w:left="2880" w:hanging="360"/>
+      </w:pPr>
+      <w:rPr>
+        <w:rFonts w:ascii="Symbol" w:hAnsi="Symbol" w:hint="default"/>
+      </w:rPr>
+    </w:lvl>
+    <w:lvl w:ilvl="4" w:tplc="40090003" w:tentative="1">
+      <w:start w:val="1"/>
+      <w:numFmt w:val="bullet"/>
+      <w:lvlText w:val="o"/>
+      <w:lvlJc w:val="left"/>
+      <w:pPr>
+        <w:ind w:left="3600" w:hanging="360"/>
+      </w:pPr>
+      <w:rPr>
+        <w:rFonts w:ascii="Courier New" w:hAnsi="Courier New" w:cs="Courier New" w:hint="default"/>
+      </w:rPr>
+    </w:lvl>
+    <w:lvl w:ilvl="5" w:tplc="40090005" w:tentative="1">
+      <w:start w:val="1"/>
+      <w:numFmt w:val="bullet"/>
+      <w:lvlText w:val=""/>
+      <w:lvlJc w:val="left"/>
+      <w:pPr>
+        <w:ind w:left="4320" w:hanging="360"/>
+      </w:pPr>
+      <w:rPr>
+        <w:rFonts w:ascii="Wingdings" w:hAnsi="Wingdings" w:hint="default"/>
+      </w:rPr>
+    </w:lvl>
+    <w:lvl w:ilvl="6" w:tplc="40090001" w:tentative="1">
+      <w:start w:val="1"/>
+      <w:numFmt w:val="bullet"/>
+      <w:lvlText w:val=""/>
+      <w:lvlJc w:val="left"/>
+      <w:pPr>
+        <w:ind w:left="5040" w:hanging="360"/>
+      </w:pPr>
+      <w:rPr>
+        <w:rFonts w:ascii="Symbol" w:hAnsi="Symbol" w:hint="default"/>
+      </w:rPr>
+    </w:lvl>
+    <w:lvl w:ilvl="7" w:tplc="40090003" w:tentative="1">
+      <w:start w:val="1"/>
+      <w:numFmt w:val="bullet"/>
+      <w:lvlText w:val="o"/>
+      <w:lvlJc w:val="left"/>
+      <w:pPr>
+        <w:ind w:left="5760" w:hanging="360"/>
+      </w:pPr>
+      <w:rPr>
+        <w:rFonts w:ascii="Courier New" w:hAnsi="Courier New" w:cs="Courier New" w:hint="default"/>
+      </w:rPr>
+    </w:lvl>
+    <w:lvl w:ilvl="8" w:tplc="40090005" w:tentative="1">
+      <w:start w:val="1"/>
+      <w:numFmt w:val="bullet"/>
+      <w:lvlText w:val=""/>
+      <w:lvlJc w:val="left"/>
+      <w:pPr>
+        <w:ind w:left="6480" w:hanging="360"/>
+      </w:pPr>
+      <w:rPr>
+        <w:rFonts w:ascii="Wingdings" w:hAnsi="Wingdings" w:hint="default"/>
+      </w:rPr>
+    </w:lvl>
+  </w:abstractNum>
+  <w:abstractNum w:abstractNumId="1" w15:restartNumberingAfterBreak="0">
     <w:nsid w:val="08B11778"/>
     <w:multiLevelType w:val="hybridMultilevel"/>
-    <w:tmpl w:val="86944BB8"/>
+    <w:tmpl w:val="A9825936"/>
     <w:lvl w:ilvl="0" w:tplc="4009000F">
       <w:start w:val="1"/>
       <w:numFmt w:val="decimal"/>
@@ -1415,7 +3132,120 @@
       </w:pPr>
     </w:lvl>
   </w:abstractNum>
-  <w:abstractNum w:abstractNumId="1" w15:restartNumberingAfterBreak="0">
+  <w:abstractNum w:abstractNumId="2" w15:restartNumberingAfterBreak="0">
+    <w:nsid w:val="11C0201B"/>
+    <w:multiLevelType w:val="multilevel"/>
+    <w:tmpl w:val="BC4073A4"/>
+    <w:lvl w:ilvl="0">
+      <w:start w:val="1"/>
+      <w:numFmt w:val="decimal"/>
+      <w:lvlText w:val="%1"/>
+      <w:lvlJc w:val="left"/>
+      <w:pPr>
+        <w:ind w:left="360" w:hanging="360"/>
+      </w:pPr>
+      <w:rPr>
+        <w:rFonts w:hint="default"/>
+      </w:rPr>
+    </w:lvl>
+    <w:lvl w:ilvl="1">
+      <w:start w:val="1"/>
+      <w:numFmt w:val="decimal"/>
+      <w:lvlText w:val="%1.%2"/>
+      <w:lvlJc w:val="left"/>
+      <w:pPr>
+        <w:ind w:left="1080" w:hanging="360"/>
+      </w:pPr>
+      <w:rPr>
+        <w:rFonts w:hint="default"/>
+      </w:rPr>
+    </w:lvl>
+    <w:lvl w:ilvl="2">
+      <w:start w:val="1"/>
+      <w:numFmt w:val="decimal"/>
+      <w:lvlText w:val="%1.%2.%3"/>
+      <w:lvlJc w:val="left"/>
+      <w:pPr>
+        <w:ind w:left="2160" w:hanging="720"/>
+      </w:pPr>
+      <w:rPr>
+        <w:rFonts w:hint="default"/>
+      </w:rPr>
+    </w:lvl>
+    <w:lvl w:ilvl="3">
+      <w:start w:val="1"/>
+      <w:numFmt w:val="decimal"/>
+      <w:lvlText w:val="%1.%2.%3.%4"/>
+      <w:lvlJc w:val="left"/>
+      <w:pPr>
+        <w:ind w:left="2880" w:hanging="720"/>
+      </w:pPr>
+      <w:rPr>
+        <w:rFonts w:hint="default"/>
+      </w:rPr>
+    </w:lvl>
+    <w:lvl w:ilvl="4">
+      <w:start w:val="1"/>
+      <w:numFmt w:val="decimal"/>
+      <w:lvlText w:val="%1.%2.%3.%4.%5"/>
+      <w:lvlJc w:val="left"/>
+      <w:pPr>
+        <w:ind w:left="3960" w:hanging="1080"/>
+      </w:pPr>
+      <w:rPr>
+        <w:rFonts w:hint="default"/>
+      </w:rPr>
+    </w:lvl>
+    <w:lvl w:ilvl="5">
+      <w:start w:val="1"/>
+      <w:numFmt w:val="decimal"/>
+      <w:lvlText w:val="%1.%2.%3.%4.%5.%6"/>
+      <w:lvlJc w:val="left"/>
+      <w:pPr>
+        <w:ind w:left="4680" w:hanging="1080"/>
+      </w:pPr>
+      <w:rPr>
+        <w:rFonts w:hint="default"/>
+      </w:rPr>
+    </w:lvl>
+    <w:lvl w:ilvl="6">
+      <w:start w:val="1"/>
+      <w:numFmt w:val="decimal"/>
+      <w:lvlText w:val="%1.%2.%3.%4.%5.%6.%7"/>
+      <w:lvlJc w:val="left"/>
+      <w:pPr>
+        <w:ind w:left="5760" w:hanging="1440"/>
+      </w:pPr>
+      <w:rPr>
+        <w:rFonts w:hint="default"/>
+      </w:rPr>
+    </w:lvl>
+    <w:lvl w:ilvl="7">
+      <w:start w:val="1"/>
+      <w:numFmt w:val="decimal"/>
+      <w:lvlText w:val="%1.%2.%3.%4.%5.%6.%7.%8"/>
+      <w:lvlJc w:val="left"/>
+      <w:pPr>
+        <w:ind w:left="6480" w:hanging="1440"/>
+      </w:pPr>
+      <w:rPr>
+        <w:rFonts w:hint="default"/>
+      </w:rPr>
+    </w:lvl>
+    <w:lvl w:ilvl="8">
+      <w:start w:val="1"/>
+      <w:numFmt w:val="decimal"/>
+      <w:lvlText w:val="%1.%2.%3.%4.%5.%6.%7.%8.%9"/>
+      <w:lvlJc w:val="left"/>
+      <w:pPr>
+        <w:ind w:left="7200" w:hanging="1440"/>
+      </w:pPr>
+      <w:rPr>
+        <w:rFonts w:hint="default"/>
+      </w:rPr>
+    </w:lvl>
+  </w:abstractNum>
+  <w:abstractNum w:abstractNumId="3" w15:restartNumberingAfterBreak="0">
     <w:nsid w:val="25D6420D"/>
     <w:multiLevelType w:val="multilevel"/>
     <w:tmpl w:val="50507A32"/>
@@ -1537,7 +3367,7 @@
       </w:rPr>
     </w:lvl>
   </w:abstractNum>
-  <w:abstractNum w:abstractNumId="2" w15:restartNumberingAfterBreak="0">
+  <w:abstractNum w:abstractNumId="4" w15:restartNumberingAfterBreak="0">
     <w:nsid w:val="55D50D3F"/>
     <w:multiLevelType w:val="hybridMultilevel"/>
     <w:tmpl w:val="86944BB8"/>
@@ -1623,7 +3453,120 @@
       </w:pPr>
     </w:lvl>
   </w:abstractNum>
-  <w:abstractNum w:abstractNumId="3" w15:restartNumberingAfterBreak="0">
+  <w:abstractNum w:abstractNumId="5" w15:restartNumberingAfterBreak="0">
+    <w:nsid w:val="5D9F6926"/>
+    <w:multiLevelType w:val="hybridMultilevel"/>
+    <w:tmpl w:val="60C60384"/>
+    <w:lvl w:ilvl="0" w:tplc="40090001">
+      <w:start w:val="1"/>
+      <w:numFmt w:val="bullet"/>
+      <w:lvlText w:val=""/>
+      <w:lvlJc w:val="left"/>
+      <w:pPr>
+        <w:ind w:left="720" w:hanging="360"/>
+      </w:pPr>
+      <w:rPr>
+        <w:rFonts w:ascii="Symbol" w:hAnsi="Symbol" w:hint="default"/>
+      </w:rPr>
+    </w:lvl>
+    <w:lvl w:ilvl="1" w:tplc="40090003" w:tentative="1">
+      <w:start w:val="1"/>
+      <w:numFmt w:val="bullet"/>
+      <w:lvlText w:val="o"/>
+      <w:lvlJc w:val="left"/>
+      <w:pPr>
+        <w:ind w:left="1440" w:hanging="360"/>
+      </w:pPr>
+      <w:rPr>
+        <w:rFonts w:ascii="Courier New" w:hAnsi="Courier New" w:cs="Courier New" w:hint="default"/>
+      </w:rPr>
+    </w:lvl>
+    <w:lvl w:ilvl="2" w:tplc="40090005" w:tentative="1">
+      <w:start w:val="1"/>
+      <w:numFmt w:val="bullet"/>
+      <w:lvlText w:val=""/>
+      <w:lvlJc w:val="left"/>
+      <w:pPr>
+        <w:ind w:left="2160" w:hanging="360"/>
+      </w:pPr>
+      <w:rPr>
+        <w:rFonts w:ascii="Wingdings" w:hAnsi="Wingdings" w:hint="default"/>
+      </w:rPr>
+    </w:lvl>
+    <w:lvl w:ilvl="3" w:tplc="40090001" w:tentative="1">
+      <w:start w:val="1"/>
+      <w:numFmt w:val="bullet"/>
+      <w:lvlText w:val=""/>
+      <w:lvlJc w:val="left"/>
+      <w:pPr>
+        <w:ind w:left="2880" w:hanging="360"/>
+      </w:pPr>
+      <w:rPr>
+        <w:rFonts w:ascii="Symbol" w:hAnsi="Symbol" w:hint="default"/>
+      </w:rPr>
+    </w:lvl>
+    <w:lvl w:ilvl="4" w:tplc="40090003" w:tentative="1">
+      <w:start w:val="1"/>
+      <w:numFmt w:val="bullet"/>
+      <w:lvlText w:val="o"/>
+      <w:lvlJc w:val="left"/>
+      <w:pPr>
+        <w:ind w:left="3600" w:hanging="360"/>
+      </w:pPr>
+      <w:rPr>
+        <w:rFonts w:ascii="Courier New" w:hAnsi="Courier New" w:cs="Courier New" w:hint="default"/>
+      </w:rPr>
+    </w:lvl>
+    <w:lvl w:ilvl="5" w:tplc="40090005" w:tentative="1">
+      <w:start w:val="1"/>
+      <w:numFmt w:val="bullet"/>
+      <w:lvlText w:val=""/>
+      <w:lvlJc w:val="left"/>
+      <w:pPr>
+        <w:ind w:left="4320" w:hanging="360"/>
+      </w:pPr>
+      <w:rPr>
+        <w:rFonts w:ascii="Wingdings" w:hAnsi="Wingdings" w:hint="default"/>
+      </w:rPr>
+    </w:lvl>
+    <w:lvl w:ilvl="6" w:tplc="40090001" w:tentative="1">
+      <w:start w:val="1"/>
+      <w:numFmt w:val="bullet"/>
+      <w:lvlText w:val=""/>
+      <w:lvlJc w:val="left"/>
+      <w:pPr>
+        <w:ind w:left="5040" w:hanging="360"/>
+      </w:pPr>
+      <w:rPr>
+        <w:rFonts w:ascii="Symbol" w:hAnsi="Symbol" w:hint="default"/>
+      </w:rPr>
+    </w:lvl>
+    <w:lvl w:ilvl="7" w:tplc="40090003" w:tentative="1">
+      <w:start w:val="1"/>
+      <w:numFmt w:val="bullet"/>
+      <w:lvlText w:val="o"/>
+      <w:lvlJc w:val="left"/>
+      <w:pPr>
+        <w:ind w:left="5760" w:hanging="360"/>
+      </w:pPr>
+      <w:rPr>
+        <w:rFonts w:ascii="Courier New" w:hAnsi="Courier New" w:cs="Courier New" w:hint="default"/>
+      </w:rPr>
+    </w:lvl>
+    <w:lvl w:ilvl="8" w:tplc="40090005" w:tentative="1">
+      <w:start w:val="1"/>
+      <w:numFmt w:val="bullet"/>
+      <w:lvlText w:val=""/>
+      <w:lvlJc w:val="left"/>
+      <w:pPr>
+        <w:ind w:left="6480" w:hanging="360"/>
+      </w:pPr>
+      <w:rPr>
+        <w:rFonts w:ascii="Wingdings" w:hAnsi="Wingdings" w:hint="default"/>
+      </w:rPr>
+    </w:lvl>
+  </w:abstractNum>
+  <w:abstractNum w:abstractNumId="6" w15:restartNumberingAfterBreak="0">
     <w:nsid w:val="6C2A47AB"/>
     <w:multiLevelType w:val="hybridMultilevel"/>
     <w:tmpl w:val="71147C68"/>
@@ -1710,15 +3653,24 @@
     </w:lvl>
   </w:abstractNum>
   <w:num w:numId="1">
+    <w:abstractNumId w:val="6"/>
+  </w:num>
+  <w:num w:numId="2">
     <w:abstractNumId w:val="3"/>
   </w:num>
-  <w:num w:numId="2">
+  <w:num w:numId="3">
+    <w:abstractNumId w:val="4"/>
+  </w:num>
+  <w:num w:numId="4">
     <w:abstractNumId w:val="1"/>
   </w:num>
-  <w:num w:numId="3">
+  <w:num w:numId="5">
     <w:abstractNumId w:val="2"/>
   </w:num>
-  <w:num w:numId="4">
+  <w:num w:numId="6">
+    <w:abstractNumId w:val="5"/>
+  </w:num>
+  <w:num w:numId="7">
     <w:abstractNumId w:val="0"/>
   </w:num>
 </w:numbering>

</xml_diff>